<commit_message>
Added final project document.
</commit_message>
<xml_diff>
--- a/CSCE-315-Project_3-Design_Doc.docx
+++ b/CSCE-315-Project_3-Design_Doc.docx
@@ -1,12 +1,12 @@
 
 <file path=word/document.xml><?xml version="1.0" encoding="utf-8"?>
-<w:document xmlns:ve="http://schemas.openxmlformats.org/markup-compatibility/2006" xmlns:o="urn:schemas-microsoft-com:office:office" xmlns:r="http://schemas.openxmlformats.org/officeDocument/2006/relationships" xmlns:m="http://schemas.openxmlformats.org/officeDocument/2006/math" xmlns:v="urn:schemas-microsoft-com:vml" xmlns:wp="http://schemas.openxmlformats.org/drawingml/2006/wordprocessingDrawing" xmlns:w10="urn:schemas-microsoft-com:office:word" xmlns:w="http://schemas.openxmlformats.org/wordprocessingml/2006/main" xmlns:wne="http://schemas.microsoft.com/office/word/2006/wordml">
+<w:document xmlns:wpc="http://schemas.microsoft.com/office/word/2010/wordprocessingCanvas" xmlns:mc="http://schemas.openxmlformats.org/markup-compatibility/2006" xmlns:o="urn:schemas-microsoft-com:office:office" xmlns:r="http://schemas.openxmlformats.org/officeDocument/2006/relationships" xmlns:m="http://schemas.openxmlformats.org/officeDocument/2006/math" xmlns:v="urn:schemas-microsoft-com:vml" xmlns:wp14="http://schemas.microsoft.com/office/word/2010/wordprocessingDrawing" xmlns:wp="http://schemas.openxmlformats.org/drawingml/2006/wordprocessingDrawing" xmlns:w10="urn:schemas-microsoft-com:office:word" xmlns:w="http://schemas.openxmlformats.org/wordprocessingml/2006/main" xmlns:w14="http://schemas.microsoft.com/office/word/2010/wordml" xmlns:wpg="http://schemas.microsoft.com/office/word/2010/wordprocessingGroup" xmlns:wpi="http://schemas.microsoft.com/office/word/2010/wordprocessingInk" xmlns:wne="http://schemas.microsoft.com/office/word/2006/wordml" xmlns:wps="http://schemas.microsoft.com/office/word/2010/wordprocessingShape" mc:Ignorable="w14 wp14">
   <w:body>
     <w:tbl>
       <w:tblPr>
         <w:tblpPr w:leftFromText="187" w:rightFromText="187" w:horzAnchor="margin" w:tblpYSpec="bottom"/>
         <w:tblW w:w="3000" w:type="pct"/>
-        <w:tblLook w:val="04A0"/>
+        <w:tblLook w:val="04A0" w:firstRow="1" w:lastRow="0" w:firstColumn="1" w:lastColumn="0" w:noHBand="0" w:noVBand="1"/>
       </w:tblPr>
       <w:tblGrid>
         <w:gridCol w:w="5746"/>
@@ -83,7 +83,7 @@
       <w:tblPr>
         <w:tblpPr w:leftFromText="187" w:rightFromText="187" w:horzAnchor="margin" w:tblpYSpec="bottom"/>
         <w:tblW w:w="3000" w:type="pct"/>
-        <w:tblLook w:val="04A0"/>
+        <w:tblLook w:val="04A0" w:firstRow="1" w:lastRow="0" w:firstColumn="1" w:lastColumn="0" w:noHBand="0" w:noVBand="1"/>
       </w:tblPr>
       <w:tblGrid>
         <w:gridCol w:w="5746"/>
@@ -375,18 +375,14 @@
           <w:docPartUnique/>
         </w:docPartObj>
       </w:sdtPr>
+      <w:sdtEndPr/>
       <w:sdtContent>
         <w:p>
           <w:pPr>
             <w:pStyle w:val="TOCHeading"/>
           </w:pPr>
           <w:r>
-            <w:t>Table of Cont</w:t>
-          </w:r>
-          <w:bookmarkStart w:id="1" w:name="_GoBack"/>
-          <w:bookmarkEnd w:id="1"/>
-          <w:r>
-            <w:t>ents</w:t>
+            <w:t>Table of Contents</w:t>
           </w:r>
         </w:p>
         <w:p>
@@ -410,13 +406,130 @@
           <w:r>
             <w:fldChar w:fldCharType="separate"/>
           </w:r>
-          <w:hyperlink w:anchor="_Toc328531021" w:history="1">
+          <w:bookmarkStart w:id="1" w:name="_GoBack"/>
+          <w:bookmarkEnd w:id="1"/>
+          <w:r>
+            <w:rPr>
+              <w:rStyle w:val="Hyperlink"/>
+              <w:noProof/>
+            </w:rPr>
+            <w:fldChar w:fldCharType="begin"/>
+          </w:r>
+          <w:r>
+            <w:rPr>
+              <w:rStyle w:val="Hyperlink"/>
+              <w:noProof/>
+            </w:rPr>
+            <w:instrText xml:space="preserve"> </w:instrText>
+          </w:r>
+          <w:r>
+            <w:rPr>
+              <w:noProof/>
+            </w:rPr>
+            <w:instrText>HYPERLINK \l "_Toc329050651"</w:instrText>
+          </w:r>
+          <w:r>
+            <w:rPr>
+              <w:rStyle w:val="Hyperlink"/>
+              <w:noProof/>
+            </w:rPr>
+            <w:instrText xml:space="preserve"> </w:instrText>
+          </w:r>
+          <w:r>
+            <w:rPr>
+              <w:rStyle w:val="Hyperlink"/>
+              <w:noProof/>
+            </w:rPr>
+          </w:r>
+          <w:r>
+            <w:rPr>
+              <w:rStyle w:val="Hyperlink"/>
+              <w:noProof/>
+            </w:rPr>
+            <w:fldChar w:fldCharType="separate"/>
+          </w:r>
+          <w:r>
+            <w:rPr>
+              <w:rStyle w:val="Hyperlink"/>
+              <w:noProof/>
+            </w:rPr>
+            <w:t>Purpose of Project</w:t>
+          </w:r>
+          <w:r>
+            <w:rPr>
+              <w:noProof/>
+              <w:webHidden/>
+            </w:rPr>
+            <w:tab/>
+          </w:r>
+          <w:r>
+            <w:rPr>
+              <w:noProof/>
+              <w:webHidden/>
+            </w:rPr>
+            <w:fldChar w:fldCharType="begin"/>
+          </w:r>
+          <w:r>
+            <w:rPr>
+              <w:noProof/>
+              <w:webHidden/>
+            </w:rPr>
+            <w:instrText xml:space="preserve"> PAGEREF _Toc329050651 \h </w:instrText>
+          </w:r>
+          <w:r>
+            <w:rPr>
+              <w:noProof/>
+              <w:webHidden/>
+            </w:rPr>
+          </w:r>
+          <w:r>
+            <w:rPr>
+              <w:noProof/>
+              <w:webHidden/>
+            </w:rPr>
+            <w:fldChar w:fldCharType="separate"/>
+          </w:r>
+          <w:r>
+            <w:rPr>
+              <w:noProof/>
+              <w:webHidden/>
+            </w:rPr>
+            <w:t>2</w:t>
+          </w:r>
+          <w:r>
+            <w:rPr>
+              <w:noProof/>
+              <w:webHidden/>
+            </w:rPr>
+            <w:fldChar w:fldCharType="end"/>
+          </w:r>
+          <w:r>
+            <w:rPr>
+              <w:rStyle w:val="Hyperlink"/>
+              <w:noProof/>
+            </w:rPr>
+            <w:fldChar w:fldCharType="end"/>
+          </w:r>
+        </w:p>
+        <w:p>
+          <w:pPr>
+            <w:pStyle w:val="TOC1"/>
+            <w:tabs>
+              <w:tab w:val="right" w:leader="dot" w:pos="9350"/>
+            </w:tabs>
+            <w:rPr>
+              <w:rFonts w:asciiTheme="minorHAnsi" w:eastAsiaTheme="minorEastAsia" w:hAnsiTheme="minorHAnsi" w:cstheme="minorBidi"/>
+              <w:noProof/>
+              <w:color w:val="auto"/>
+            </w:rPr>
+          </w:pPr>
+          <w:hyperlink w:anchor="_Toc329050652" w:history="1">
             <w:r>
               <w:rPr>
                 <w:rStyle w:val="Hyperlink"/>
                 <w:noProof/>
               </w:rPr>
-              <w:t>Purpose of Project</w:t>
+              <w:t>High Level Entities</w:t>
             </w:r>
             <w:r>
               <w:rPr>
@@ -437,7 +550,7 @@
                 <w:noProof/>
                 <w:webHidden/>
               </w:rPr>
-              <w:instrText xml:space="preserve"> PAGEREF _Toc328531021 \h </w:instrText>
+              <w:instrText xml:space="preserve"> PAGEREF _Toc329050652 \h </w:instrText>
             </w:r>
             <w:r>
               <w:rPr>
@@ -457,7 +570,217 @@
                 <w:noProof/>
                 <w:webHidden/>
               </w:rPr>
-              <w:t>2</w:t>
+              <w:t>3</w:t>
+            </w:r>
+            <w:r>
+              <w:rPr>
+                <w:noProof/>
+                <w:webHidden/>
+              </w:rPr>
+              <w:fldChar w:fldCharType="end"/>
+            </w:r>
+          </w:hyperlink>
+        </w:p>
+        <w:p>
+          <w:pPr>
+            <w:pStyle w:val="TOC2"/>
+            <w:tabs>
+              <w:tab w:val="right" w:leader="dot" w:pos="9350"/>
+            </w:tabs>
+            <w:rPr>
+              <w:rFonts w:asciiTheme="minorHAnsi" w:eastAsiaTheme="minorEastAsia" w:hAnsiTheme="minorHAnsi" w:cstheme="minorBidi"/>
+              <w:noProof/>
+              <w:color w:val="auto"/>
+            </w:rPr>
+          </w:pPr>
+          <w:hyperlink w:anchor="_Toc329050653" w:history="1">
+            <w:r>
+              <w:rPr>
+                <w:rStyle w:val="Hyperlink"/>
+                <w:noProof/>
+              </w:rPr>
+              <w:t>Simple Game Mechanics</w:t>
+            </w:r>
+            <w:r>
+              <w:rPr>
+                <w:noProof/>
+                <w:webHidden/>
+              </w:rPr>
+              <w:tab/>
+            </w:r>
+            <w:r>
+              <w:rPr>
+                <w:noProof/>
+                <w:webHidden/>
+              </w:rPr>
+              <w:fldChar w:fldCharType="begin"/>
+            </w:r>
+            <w:r>
+              <w:rPr>
+                <w:noProof/>
+                <w:webHidden/>
+              </w:rPr>
+              <w:instrText xml:space="preserve"> PAGEREF _Toc329050653 \h </w:instrText>
+            </w:r>
+            <w:r>
+              <w:rPr>
+                <w:noProof/>
+                <w:webHidden/>
+              </w:rPr>
+            </w:r>
+            <w:r>
+              <w:rPr>
+                <w:noProof/>
+                <w:webHidden/>
+              </w:rPr>
+              <w:fldChar w:fldCharType="separate"/>
+            </w:r>
+            <w:r>
+              <w:rPr>
+                <w:noProof/>
+                <w:webHidden/>
+              </w:rPr>
+              <w:t>3</w:t>
+            </w:r>
+            <w:r>
+              <w:rPr>
+                <w:noProof/>
+                <w:webHidden/>
+              </w:rPr>
+              <w:fldChar w:fldCharType="end"/>
+            </w:r>
+          </w:hyperlink>
+        </w:p>
+        <w:p>
+          <w:pPr>
+            <w:pStyle w:val="TOC2"/>
+            <w:tabs>
+              <w:tab w:val="right" w:leader="dot" w:pos="9350"/>
+            </w:tabs>
+            <w:rPr>
+              <w:rFonts w:asciiTheme="minorHAnsi" w:eastAsiaTheme="minorEastAsia" w:hAnsiTheme="minorHAnsi" w:cstheme="minorBidi"/>
+              <w:noProof/>
+              <w:color w:val="auto"/>
+            </w:rPr>
+          </w:pPr>
+          <w:hyperlink w:anchor="_Toc329050654" w:history="1">
+            <w:r>
+              <w:rPr>
+                <w:rStyle w:val="Hyperlink"/>
+                <w:noProof/>
+              </w:rPr>
+              <w:t>Artificial Intelligence</w:t>
+            </w:r>
+            <w:r>
+              <w:rPr>
+                <w:noProof/>
+                <w:webHidden/>
+              </w:rPr>
+              <w:tab/>
+            </w:r>
+            <w:r>
+              <w:rPr>
+                <w:noProof/>
+                <w:webHidden/>
+              </w:rPr>
+              <w:fldChar w:fldCharType="begin"/>
+            </w:r>
+            <w:r>
+              <w:rPr>
+                <w:noProof/>
+                <w:webHidden/>
+              </w:rPr>
+              <w:instrText xml:space="preserve"> PAGEREF _Toc329050654 \h </w:instrText>
+            </w:r>
+            <w:r>
+              <w:rPr>
+                <w:noProof/>
+                <w:webHidden/>
+              </w:rPr>
+            </w:r>
+            <w:r>
+              <w:rPr>
+                <w:noProof/>
+                <w:webHidden/>
+              </w:rPr>
+              <w:fldChar w:fldCharType="separate"/>
+            </w:r>
+            <w:r>
+              <w:rPr>
+                <w:noProof/>
+                <w:webHidden/>
+              </w:rPr>
+              <w:t>3</w:t>
+            </w:r>
+            <w:r>
+              <w:rPr>
+                <w:noProof/>
+                <w:webHidden/>
+              </w:rPr>
+              <w:fldChar w:fldCharType="end"/>
+            </w:r>
+          </w:hyperlink>
+        </w:p>
+        <w:p>
+          <w:pPr>
+            <w:pStyle w:val="TOC2"/>
+            <w:tabs>
+              <w:tab w:val="right" w:leader="dot" w:pos="9350"/>
+            </w:tabs>
+            <w:rPr>
+              <w:rFonts w:asciiTheme="minorHAnsi" w:eastAsiaTheme="minorEastAsia" w:hAnsiTheme="minorHAnsi" w:cstheme="minorBidi"/>
+              <w:noProof/>
+              <w:color w:val="auto"/>
+            </w:rPr>
+          </w:pPr>
+          <w:hyperlink w:anchor="_Toc329050655" w:history="1">
+            <w:r>
+              <w:rPr>
+                <w:rStyle w:val="Hyperlink"/>
+                <w:noProof/>
+              </w:rPr>
+              <w:t>Implementing on Android</w:t>
+            </w:r>
+            <w:r>
+              <w:rPr>
+                <w:noProof/>
+                <w:webHidden/>
+              </w:rPr>
+              <w:tab/>
+            </w:r>
+            <w:r>
+              <w:rPr>
+                <w:noProof/>
+                <w:webHidden/>
+              </w:rPr>
+              <w:fldChar w:fldCharType="begin"/>
+            </w:r>
+            <w:r>
+              <w:rPr>
+                <w:noProof/>
+                <w:webHidden/>
+              </w:rPr>
+              <w:instrText xml:space="preserve"> PAGEREF _Toc329050655 \h </w:instrText>
+            </w:r>
+            <w:r>
+              <w:rPr>
+                <w:noProof/>
+                <w:webHidden/>
+              </w:rPr>
+            </w:r>
+            <w:r>
+              <w:rPr>
+                <w:noProof/>
+                <w:webHidden/>
+              </w:rPr>
+              <w:fldChar w:fldCharType="separate"/>
+            </w:r>
+            <w:r>
+              <w:rPr>
+                <w:noProof/>
+                <w:webHidden/>
+              </w:rPr>
+              <w:t>3</w:t>
             </w:r>
             <w:r>
               <w:rPr>
@@ -480,13 +803,13 @@
               <w:color w:val="auto"/>
             </w:rPr>
           </w:pPr>
-          <w:hyperlink w:anchor="_Toc328531022" w:history="1">
+          <w:hyperlink w:anchor="_Toc329050656" w:history="1">
             <w:r>
               <w:rPr>
                 <w:rStyle w:val="Hyperlink"/>
                 <w:noProof/>
               </w:rPr>
-              <w:t>High Level Entities</w:t>
+              <w:t>Low Level Entities</w:t>
             </w:r>
             <w:r>
               <w:rPr>
@@ -507,7 +830,7 @@
                 <w:noProof/>
                 <w:webHidden/>
               </w:rPr>
-              <w:instrText xml:space="preserve"> PAGEREF _Toc328531022 \h </w:instrText>
+              <w:instrText xml:space="preserve"> PAGEREF _Toc329050656 \h </w:instrText>
             </w:r>
             <w:r>
               <w:rPr>
@@ -527,7 +850,7 @@
                 <w:noProof/>
                 <w:webHidden/>
               </w:rPr>
-              <w:t>3</w:t>
+              <w:t>4</w:t>
             </w:r>
             <w:r>
               <w:rPr>
@@ -550,13 +873,13 @@
               <w:color w:val="auto"/>
             </w:rPr>
           </w:pPr>
-          <w:hyperlink w:anchor="_Toc328531023" w:history="1">
+          <w:hyperlink w:anchor="_Toc329050657" w:history="1">
             <w:r>
               <w:rPr>
                 <w:rStyle w:val="Hyperlink"/>
                 <w:noProof/>
               </w:rPr>
-              <w:t>Simple Game Mechanics</w:t>
+              <w:t>Game</w:t>
             </w:r>
             <w:r>
               <w:rPr>
@@ -577,7 +900,7 @@
                 <w:noProof/>
                 <w:webHidden/>
               </w:rPr>
-              <w:instrText xml:space="preserve"> PAGEREF _Toc328531023 \h </w:instrText>
+              <w:instrText xml:space="preserve"> PAGEREF _Toc329050657 \h </w:instrText>
             </w:r>
             <w:r>
               <w:rPr>
@@ -597,7 +920,7 @@
                 <w:noProof/>
                 <w:webHidden/>
               </w:rPr>
-              <w:t>3</w:t>
+              <w:t>4</w:t>
             </w:r>
             <w:r>
               <w:rPr>
@@ -620,13 +943,14 @@
               <w:color w:val="auto"/>
             </w:rPr>
           </w:pPr>
-          <w:hyperlink w:anchor="_Toc328531024" w:history="1">
+          <w:hyperlink w:anchor="_Toc329050658" w:history="1">
             <w:r>
               <w:rPr>
                 <w:rStyle w:val="Hyperlink"/>
-                <w:noProof/>
-              </w:rPr>
-              <w:t>Artificial Intelligence</w:t>
+                <w:i/>
+                <w:noProof/>
+              </w:rPr>
+              <w:t>Diagrams of core Reversi Game Design</w:t>
             </w:r>
             <w:r>
               <w:rPr>
@@ -647,7 +971,7 @@
                 <w:noProof/>
                 <w:webHidden/>
               </w:rPr>
-              <w:instrText xml:space="preserve"> PAGEREF _Toc328531024 \h </w:instrText>
+              <w:instrText xml:space="preserve"> PAGEREF _Toc329050658 \h </w:instrText>
             </w:r>
             <w:r>
               <w:rPr>
@@ -667,7 +991,7 @@
                 <w:noProof/>
                 <w:webHidden/>
               </w:rPr>
-              <w:t>4</w:t>
+              <w:t>5</w:t>
             </w:r>
             <w:r>
               <w:rPr>
@@ -690,13 +1014,13 @@
               <w:color w:val="auto"/>
             </w:rPr>
           </w:pPr>
-          <w:hyperlink w:anchor="_Toc328531025" w:history="1">
+          <w:hyperlink w:anchor="_Toc329050659" w:history="1">
             <w:r>
               <w:rPr>
                 <w:rStyle w:val="Hyperlink"/>
                 <w:noProof/>
               </w:rPr>
-              <w:t>Implementing on Android</w:t>
+              <w:t>AI</w:t>
             </w:r>
             <w:r>
               <w:rPr>
@@ -717,7 +1041,7 @@
                 <w:noProof/>
                 <w:webHidden/>
               </w:rPr>
-              <w:instrText xml:space="preserve"> PAGEREF _Toc328531025 \h </w:instrText>
+              <w:instrText xml:space="preserve"> PAGEREF _Toc329050659 \h </w:instrText>
             </w:r>
             <w:r>
               <w:rPr>
@@ -737,7 +1061,485 @@
                 <w:noProof/>
                 <w:webHidden/>
               </w:rPr>
-              <w:t>4</w:t>
+              <w:t>6</w:t>
+            </w:r>
+            <w:r>
+              <w:rPr>
+                <w:noProof/>
+                <w:webHidden/>
+              </w:rPr>
+              <w:fldChar w:fldCharType="end"/>
+            </w:r>
+          </w:hyperlink>
+        </w:p>
+        <w:p>
+          <w:pPr>
+            <w:pStyle w:val="TOC3"/>
+            <w:tabs>
+              <w:tab w:val="right" w:leader="dot" w:pos="9350"/>
+            </w:tabs>
+            <w:rPr>
+              <w:noProof/>
+            </w:rPr>
+          </w:pPr>
+          <w:hyperlink w:anchor="_Toc329050660" w:history="1">
+            <w:r>
+              <w:rPr>
+                <w:rStyle w:val="Hyperlink"/>
+                <w:noProof/>
+              </w:rPr>
+              <w:t>Hard AI</w:t>
+            </w:r>
+            <w:r>
+              <w:rPr>
+                <w:noProof/>
+                <w:webHidden/>
+              </w:rPr>
+              <w:tab/>
+            </w:r>
+            <w:r>
+              <w:rPr>
+                <w:noProof/>
+                <w:webHidden/>
+              </w:rPr>
+              <w:fldChar w:fldCharType="begin"/>
+            </w:r>
+            <w:r>
+              <w:rPr>
+                <w:noProof/>
+                <w:webHidden/>
+              </w:rPr>
+              <w:instrText xml:space="preserve"> PAGEREF _Toc329050660 \h </w:instrText>
+            </w:r>
+            <w:r>
+              <w:rPr>
+                <w:noProof/>
+                <w:webHidden/>
+              </w:rPr>
+            </w:r>
+            <w:r>
+              <w:rPr>
+                <w:noProof/>
+                <w:webHidden/>
+              </w:rPr>
+              <w:fldChar w:fldCharType="separate"/>
+            </w:r>
+            <w:r>
+              <w:rPr>
+                <w:noProof/>
+                <w:webHidden/>
+              </w:rPr>
+              <w:t>6</w:t>
+            </w:r>
+            <w:r>
+              <w:rPr>
+                <w:noProof/>
+                <w:webHidden/>
+              </w:rPr>
+              <w:fldChar w:fldCharType="end"/>
+            </w:r>
+          </w:hyperlink>
+        </w:p>
+        <w:p>
+          <w:pPr>
+            <w:pStyle w:val="TOC3"/>
+            <w:tabs>
+              <w:tab w:val="right" w:leader="dot" w:pos="9350"/>
+            </w:tabs>
+            <w:rPr>
+              <w:noProof/>
+            </w:rPr>
+          </w:pPr>
+          <w:hyperlink w:anchor="_Toc329050661" w:history="1">
+            <w:r>
+              <w:rPr>
+                <w:rStyle w:val="Hyperlink"/>
+                <w:noProof/>
+              </w:rPr>
+              <w:t>Medium AI</w:t>
+            </w:r>
+            <w:r>
+              <w:rPr>
+                <w:noProof/>
+                <w:webHidden/>
+              </w:rPr>
+              <w:tab/>
+            </w:r>
+            <w:r>
+              <w:rPr>
+                <w:noProof/>
+                <w:webHidden/>
+              </w:rPr>
+              <w:fldChar w:fldCharType="begin"/>
+            </w:r>
+            <w:r>
+              <w:rPr>
+                <w:noProof/>
+                <w:webHidden/>
+              </w:rPr>
+              <w:instrText xml:space="preserve"> PAGEREF _Toc329050661 \h </w:instrText>
+            </w:r>
+            <w:r>
+              <w:rPr>
+                <w:noProof/>
+                <w:webHidden/>
+              </w:rPr>
+            </w:r>
+            <w:r>
+              <w:rPr>
+                <w:noProof/>
+                <w:webHidden/>
+              </w:rPr>
+              <w:fldChar w:fldCharType="separate"/>
+            </w:r>
+            <w:r>
+              <w:rPr>
+                <w:noProof/>
+                <w:webHidden/>
+              </w:rPr>
+              <w:t>7</w:t>
+            </w:r>
+            <w:r>
+              <w:rPr>
+                <w:noProof/>
+                <w:webHidden/>
+              </w:rPr>
+              <w:fldChar w:fldCharType="end"/>
+            </w:r>
+          </w:hyperlink>
+        </w:p>
+        <w:p>
+          <w:pPr>
+            <w:pStyle w:val="TOC3"/>
+            <w:tabs>
+              <w:tab w:val="right" w:leader="dot" w:pos="9350"/>
+            </w:tabs>
+            <w:rPr>
+              <w:noProof/>
+            </w:rPr>
+          </w:pPr>
+          <w:hyperlink w:anchor="_Toc329050662" w:history="1">
+            <w:r>
+              <w:rPr>
+                <w:rStyle w:val="Hyperlink"/>
+                <w:noProof/>
+              </w:rPr>
+              <w:t>Easy AI</w:t>
+            </w:r>
+            <w:r>
+              <w:rPr>
+                <w:noProof/>
+                <w:webHidden/>
+              </w:rPr>
+              <w:tab/>
+            </w:r>
+            <w:r>
+              <w:rPr>
+                <w:noProof/>
+                <w:webHidden/>
+              </w:rPr>
+              <w:fldChar w:fldCharType="begin"/>
+            </w:r>
+            <w:r>
+              <w:rPr>
+                <w:noProof/>
+                <w:webHidden/>
+              </w:rPr>
+              <w:instrText xml:space="preserve"> PAGEREF _Toc329050662 \h </w:instrText>
+            </w:r>
+            <w:r>
+              <w:rPr>
+                <w:noProof/>
+                <w:webHidden/>
+              </w:rPr>
+            </w:r>
+            <w:r>
+              <w:rPr>
+                <w:noProof/>
+                <w:webHidden/>
+              </w:rPr>
+              <w:fldChar w:fldCharType="separate"/>
+            </w:r>
+            <w:r>
+              <w:rPr>
+                <w:noProof/>
+                <w:webHidden/>
+              </w:rPr>
+              <w:t>7</w:t>
+            </w:r>
+            <w:r>
+              <w:rPr>
+                <w:noProof/>
+                <w:webHidden/>
+              </w:rPr>
+              <w:fldChar w:fldCharType="end"/>
+            </w:r>
+          </w:hyperlink>
+        </w:p>
+        <w:p>
+          <w:pPr>
+            <w:pStyle w:val="TOC3"/>
+            <w:tabs>
+              <w:tab w:val="right" w:leader="dot" w:pos="9350"/>
+            </w:tabs>
+            <w:rPr>
+              <w:noProof/>
+            </w:rPr>
+          </w:pPr>
+          <w:hyperlink w:anchor="_Toc329050663" w:history="1">
+            <w:r>
+              <w:rPr>
+                <w:rStyle w:val="Hyperlink"/>
+                <w:noProof/>
+              </w:rPr>
+              <w:t>Alpha-Beta Pruning</w:t>
+            </w:r>
+            <w:r>
+              <w:rPr>
+                <w:noProof/>
+                <w:webHidden/>
+              </w:rPr>
+              <w:tab/>
+            </w:r>
+            <w:r>
+              <w:rPr>
+                <w:noProof/>
+                <w:webHidden/>
+              </w:rPr>
+              <w:fldChar w:fldCharType="begin"/>
+            </w:r>
+            <w:r>
+              <w:rPr>
+                <w:noProof/>
+                <w:webHidden/>
+              </w:rPr>
+              <w:instrText xml:space="preserve"> PAGEREF _Toc329050663 \h </w:instrText>
+            </w:r>
+            <w:r>
+              <w:rPr>
+                <w:noProof/>
+                <w:webHidden/>
+              </w:rPr>
+            </w:r>
+            <w:r>
+              <w:rPr>
+                <w:noProof/>
+                <w:webHidden/>
+              </w:rPr>
+              <w:fldChar w:fldCharType="separate"/>
+            </w:r>
+            <w:r>
+              <w:rPr>
+                <w:noProof/>
+                <w:webHidden/>
+              </w:rPr>
+              <w:t>7</w:t>
+            </w:r>
+            <w:r>
+              <w:rPr>
+                <w:noProof/>
+                <w:webHidden/>
+              </w:rPr>
+              <w:fldChar w:fldCharType="end"/>
+            </w:r>
+          </w:hyperlink>
+        </w:p>
+        <w:p>
+          <w:pPr>
+            <w:pStyle w:val="TOC2"/>
+            <w:tabs>
+              <w:tab w:val="right" w:leader="dot" w:pos="9350"/>
+            </w:tabs>
+            <w:rPr>
+              <w:rFonts w:asciiTheme="minorHAnsi" w:eastAsiaTheme="minorEastAsia" w:hAnsiTheme="minorHAnsi" w:cstheme="minorBidi"/>
+              <w:noProof/>
+              <w:color w:val="auto"/>
+            </w:rPr>
+          </w:pPr>
+          <w:hyperlink w:anchor="_Toc329050664" w:history="1">
+            <w:r>
+              <w:rPr>
+                <w:rStyle w:val="Hyperlink"/>
+                <w:noProof/>
+              </w:rPr>
+              <w:t>Android Interface</w:t>
+            </w:r>
+            <w:r>
+              <w:rPr>
+                <w:noProof/>
+                <w:webHidden/>
+              </w:rPr>
+              <w:tab/>
+            </w:r>
+            <w:r>
+              <w:rPr>
+                <w:noProof/>
+                <w:webHidden/>
+              </w:rPr>
+              <w:fldChar w:fldCharType="begin"/>
+            </w:r>
+            <w:r>
+              <w:rPr>
+                <w:noProof/>
+                <w:webHidden/>
+              </w:rPr>
+              <w:instrText xml:space="preserve"> PAGEREF _Toc329050664 \h </w:instrText>
+            </w:r>
+            <w:r>
+              <w:rPr>
+                <w:noProof/>
+                <w:webHidden/>
+              </w:rPr>
+            </w:r>
+            <w:r>
+              <w:rPr>
+                <w:noProof/>
+                <w:webHidden/>
+              </w:rPr>
+              <w:fldChar w:fldCharType="separate"/>
+            </w:r>
+            <w:r>
+              <w:rPr>
+                <w:noProof/>
+                <w:webHidden/>
+              </w:rPr>
+              <w:t>8</w:t>
+            </w:r>
+            <w:r>
+              <w:rPr>
+                <w:noProof/>
+                <w:webHidden/>
+              </w:rPr>
+              <w:fldChar w:fldCharType="end"/>
+            </w:r>
+          </w:hyperlink>
+        </w:p>
+        <w:p>
+          <w:pPr>
+            <w:pStyle w:val="TOC3"/>
+            <w:tabs>
+              <w:tab w:val="right" w:leader="dot" w:pos="9350"/>
+            </w:tabs>
+            <w:rPr>
+              <w:noProof/>
+            </w:rPr>
+          </w:pPr>
+          <w:hyperlink w:anchor="_Toc329050665" w:history="1">
+            <w:r>
+              <w:rPr>
+                <w:rStyle w:val="Hyperlink"/>
+                <w:noProof/>
+              </w:rPr>
+              <w:t>Visible Interface</w:t>
+            </w:r>
+            <w:r>
+              <w:rPr>
+                <w:noProof/>
+                <w:webHidden/>
+              </w:rPr>
+              <w:tab/>
+            </w:r>
+            <w:r>
+              <w:rPr>
+                <w:noProof/>
+                <w:webHidden/>
+              </w:rPr>
+              <w:fldChar w:fldCharType="begin"/>
+            </w:r>
+            <w:r>
+              <w:rPr>
+                <w:noProof/>
+                <w:webHidden/>
+              </w:rPr>
+              <w:instrText xml:space="preserve"> PAGEREF _Toc329050665 \h </w:instrText>
+            </w:r>
+            <w:r>
+              <w:rPr>
+                <w:noProof/>
+                <w:webHidden/>
+              </w:rPr>
+            </w:r>
+            <w:r>
+              <w:rPr>
+                <w:noProof/>
+                <w:webHidden/>
+              </w:rPr>
+              <w:fldChar w:fldCharType="separate"/>
+            </w:r>
+            <w:r>
+              <w:rPr>
+                <w:noProof/>
+                <w:webHidden/>
+              </w:rPr>
+              <w:t>8</w:t>
+            </w:r>
+            <w:r>
+              <w:rPr>
+                <w:noProof/>
+                <w:webHidden/>
+              </w:rPr>
+              <w:fldChar w:fldCharType="end"/>
+            </w:r>
+          </w:hyperlink>
+        </w:p>
+        <w:p>
+          <w:pPr>
+            <w:pStyle w:val="TOC3"/>
+            <w:tabs>
+              <w:tab w:val="right" w:leader="dot" w:pos="9350"/>
+            </w:tabs>
+            <w:rPr>
+              <w:noProof/>
+            </w:rPr>
+          </w:pPr>
+          <w:hyperlink w:anchor="_Toc329050666" w:history="1">
+            <w:r>
+              <w:rPr>
+                <w:rStyle w:val="Hyperlink"/>
+                <w:noProof/>
+              </w:rPr>
+              <w:t>SD Card storage</w:t>
+            </w:r>
+            <w:r>
+              <w:rPr>
+                <w:noProof/>
+                <w:webHidden/>
+              </w:rPr>
+              <w:tab/>
+            </w:r>
+            <w:r>
+              <w:rPr>
+                <w:noProof/>
+                <w:webHidden/>
+              </w:rPr>
+              <w:fldChar w:fldCharType="begin"/>
+            </w:r>
+            <w:r>
+              <w:rPr>
+                <w:noProof/>
+                <w:webHidden/>
+              </w:rPr>
+              <w:instrText xml:space="preserve"> PAGEREF _Toc329050666 \h </w:instrText>
+            </w:r>
+            <w:r>
+              <w:rPr>
+                <w:noProof/>
+                <w:webHidden/>
+              </w:rPr>
+            </w:r>
+            <w:r>
+              <w:rPr>
+                <w:noProof/>
+                <w:webHidden/>
+              </w:rPr>
+              <w:fldChar w:fldCharType="separate"/>
+            </w:r>
+            <w:r>
+              <w:rPr>
+                <w:noProof/>
+                <w:webHidden/>
+              </w:rPr>
+              <w:t>9</w:t>
             </w:r>
             <w:r>
               <w:rPr>
@@ -760,13 +1562,13 @@
               <w:color w:val="auto"/>
             </w:rPr>
           </w:pPr>
-          <w:hyperlink w:anchor="_Toc328531026" w:history="1">
+          <w:hyperlink w:anchor="_Toc329050667" w:history="1">
             <w:r>
               <w:rPr>
                 <w:rStyle w:val="Hyperlink"/>
                 <w:noProof/>
               </w:rPr>
-              <w:t>Low Level Entities</w:t>
+              <w:t>Conclusion</w:t>
             </w:r>
             <w:r>
               <w:rPr>
@@ -787,560 +1589,7 @@
                 <w:noProof/>
                 <w:webHidden/>
               </w:rPr>
-              <w:instrText xml:space="preserve"> PAGEREF _Toc328531026 \h </w:instrText>
-            </w:r>
-            <w:r>
-              <w:rPr>
-                <w:noProof/>
-                <w:webHidden/>
-              </w:rPr>
-            </w:r>
-            <w:r>
-              <w:rPr>
-                <w:noProof/>
-                <w:webHidden/>
-              </w:rPr>
-              <w:fldChar w:fldCharType="separate"/>
-            </w:r>
-            <w:r>
-              <w:rPr>
-                <w:noProof/>
-                <w:webHidden/>
-              </w:rPr>
-              <w:t>5</w:t>
-            </w:r>
-            <w:r>
-              <w:rPr>
-                <w:noProof/>
-                <w:webHidden/>
-              </w:rPr>
-              <w:fldChar w:fldCharType="end"/>
-            </w:r>
-          </w:hyperlink>
-        </w:p>
-        <w:p>
-          <w:pPr>
-            <w:pStyle w:val="TOC2"/>
-            <w:tabs>
-              <w:tab w:val="right" w:leader="dot" w:pos="9350"/>
-            </w:tabs>
-            <w:rPr>
-              <w:rFonts w:asciiTheme="minorHAnsi" w:eastAsiaTheme="minorEastAsia" w:hAnsiTheme="minorHAnsi" w:cstheme="minorBidi"/>
-              <w:noProof/>
-              <w:color w:val="auto"/>
-            </w:rPr>
-          </w:pPr>
-          <w:hyperlink w:anchor="_Toc328531027" w:history="1">
-            <w:r>
-              <w:rPr>
-                <w:rStyle w:val="Hyperlink"/>
-                <w:noProof/>
-              </w:rPr>
-              <w:t>Game</w:t>
-            </w:r>
-            <w:r>
-              <w:rPr>
-                <w:noProof/>
-                <w:webHidden/>
-              </w:rPr>
-              <w:tab/>
-            </w:r>
-            <w:r>
-              <w:rPr>
-                <w:noProof/>
-                <w:webHidden/>
-              </w:rPr>
-              <w:fldChar w:fldCharType="begin"/>
-            </w:r>
-            <w:r>
-              <w:rPr>
-                <w:noProof/>
-                <w:webHidden/>
-              </w:rPr>
-              <w:instrText xml:space="preserve"> PAGEREF _Toc328531027 \h </w:instrText>
-            </w:r>
-            <w:r>
-              <w:rPr>
-                <w:noProof/>
-                <w:webHidden/>
-              </w:rPr>
-            </w:r>
-            <w:r>
-              <w:rPr>
-                <w:noProof/>
-                <w:webHidden/>
-              </w:rPr>
-              <w:fldChar w:fldCharType="separate"/>
-            </w:r>
-            <w:r>
-              <w:rPr>
-                <w:noProof/>
-                <w:webHidden/>
-              </w:rPr>
-              <w:t>5</w:t>
-            </w:r>
-            <w:r>
-              <w:rPr>
-                <w:noProof/>
-                <w:webHidden/>
-              </w:rPr>
-              <w:fldChar w:fldCharType="end"/>
-            </w:r>
-          </w:hyperlink>
-        </w:p>
-        <w:p>
-          <w:pPr>
-            <w:pStyle w:val="TOC2"/>
-            <w:tabs>
-              <w:tab w:val="right" w:leader="dot" w:pos="9350"/>
-            </w:tabs>
-            <w:rPr>
-              <w:rFonts w:asciiTheme="minorHAnsi" w:eastAsiaTheme="minorEastAsia" w:hAnsiTheme="minorHAnsi" w:cstheme="minorBidi"/>
-              <w:noProof/>
-              <w:color w:val="auto"/>
-            </w:rPr>
-          </w:pPr>
-          <w:hyperlink w:anchor="_Toc328531028" w:history="1">
-            <w:r>
-              <w:rPr>
-                <w:rStyle w:val="Hyperlink"/>
-                <w:i/>
-                <w:noProof/>
-              </w:rPr>
-              <w:t>Diagrams of core Reversi Game Design</w:t>
-            </w:r>
-            <w:r>
-              <w:rPr>
-                <w:noProof/>
-                <w:webHidden/>
-              </w:rPr>
-              <w:tab/>
-            </w:r>
-            <w:r>
-              <w:rPr>
-                <w:noProof/>
-                <w:webHidden/>
-              </w:rPr>
-              <w:fldChar w:fldCharType="begin"/>
-            </w:r>
-            <w:r>
-              <w:rPr>
-                <w:noProof/>
-                <w:webHidden/>
-              </w:rPr>
-              <w:instrText xml:space="preserve"> PAGEREF _Toc328531028 \h </w:instrText>
-            </w:r>
-            <w:r>
-              <w:rPr>
-                <w:noProof/>
-                <w:webHidden/>
-              </w:rPr>
-            </w:r>
-            <w:r>
-              <w:rPr>
-                <w:noProof/>
-                <w:webHidden/>
-              </w:rPr>
-              <w:fldChar w:fldCharType="separate"/>
-            </w:r>
-            <w:r>
-              <w:rPr>
-                <w:noProof/>
-                <w:webHidden/>
-              </w:rPr>
-              <w:t>6</w:t>
-            </w:r>
-            <w:r>
-              <w:rPr>
-                <w:noProof/>
-                <w:webHidden/>
-              </w:rPr>
-              <w:fldChar w:fldCharType="end"/>
-            </w:r>
-          </w:hyperlink>
-        </w:p>
-        <w:p>
-          <w:pPr>
-            <w:pStyle w:val="TOC2"/>
-            <w:tabs>
-              <w:tab w:val="right" w:leader="dot" w:pos="9350"/>
-            </w:tabs>
-            <w:rPr>
-              <w:rFonts w:asciiTheme="minorHAnsi" w:eastAsiaTheme="minorEastAsia" w:hAnsiTheme="minorHAnsi" w:cstheme="minorBidi"/>
-              <w:noProof/>
-              <w:color w:val="auto"/>
-            </w:rPr>
-          </w:pPr>
-          <w:hyperlink w:anchor="_Toc328531029" w:history="1">
-            <w:r>
-              <w:rPr>
-                <w:rStyle w:val="Hyperlink"/>
-                <w:noProof/>
-              </w:rPr>
-              <w:t>AI</w:t>
-            </w:r>
-            <w:r>
-              <w:rPr>
-                <w:noProof/>
-                <w:webHidden/>
-              </w:rPr>
-              <w:tab/>
-            </w:r>
-            <w:r>
-              <w:rPr>
-                <w:noProof/>
-                <w:webHidden/>
-              </w:rPr>
-              <w:fldChar w:fldCharType="begin"/>
-            </w:r>
-            <w:r>
-              <w:rPr>
-                <w:noProof/>
-                <w:webHidden/>
-              </w:rPr>
-              <w:instrText xml:space="preserve"> PAGEREF _Toc328531029 \h </w:instrText>
-            </w:r>
-            <w:r>
-              <w:rPr>
-                <w:noProof/>
-                <w:webHidden/>
-              </w:rPr>
-            </w:r>
-            <w:r>
-              <w:rPr>
-                <w:noProof/>
-                <w:webHidden/>
-              </w:rPr>
-              <w:fldChar w:fldCharType="separate"/>
-            </w:r>
-            <w:r>
-              <w:rPr>
-                <w:noProof/>
-                <w:webHidden/>
-              </w:rPr>
-              <w:t>7</w:t>
-            </w:r>
-            <w:r>
-              <w:rPr>
-                <w:noProof/>
-                <w:webHidden/>
-              </w:rPr>
-              <w:fldChar w:fldCharType="end"/>
-            </w:r>
-          </w:hyperlink>
-        </w:p>
-        <w:p>
-          <w:pPr>
-            <w:pStyle w:val="TOC3"/>
-            <w:tabs>
-              <w:tab w:val="right" w:leader="dot" w:pos="9350"/>
-            </w:tabs>
-            <w:rPr>
-              <w:noProof/>
-            </w:rPr>
-          </w:pPr>
-          <w:hyperlink w:anchor="_Toc328531030" w:history="1">
-            <w:r>
-              <w:rPr>
-                <w:rStyle w:val="Hyperlink"/>
-                <w:noProof/>
-              </w:rPr>
-              <w:t>Hard AI</w:t>
-            </w:r>
-            <w:r>
-              <w:rPr>
-                <w:noProof/>
-                <w:webHidden/>
-              </w:rPr>
-              <w:tab/>
-            </w:r>
-            <w:r>
-              <w:rPr>
-                <w:noProof/>
-                <w:webHidden/>
-              </w:rPr>
-              <w:fldChar w:fldCharType="begin"/>
-            </w:r>
-            <w:r>
-              <w:rPr>
-                <w:noProof/>
-                <w:webHidden/>
-              </w:rPr>
-              <w:instrText xml:space="preserve"> PAGEREF _Toc328531030 \h </w:instrText>
-            </w:r>
-            <w:r>
-              <w:rPr>
-                <w:noProof/>
-                <w:webHidden/>
-              </w:rPr>
-            </w:r>
-            <w:r>
-              <w:rPr>
-                <w:noProof/>
-                <w:webHidden/>
-              </w:rPr>
-              <w:fldChar w:fldCharType="separate"/>
-            </w:r>
-            <w:r>
-              <w:rPr>
-                <w:noProof/>
-                <w:webHidden/>
-              </w:rPr>
-              <w:t>7</w:t>
-            </w:r>
-            <w:r>
-              <w:rPr>
-                <w:noProof/>
-                <w:webHidden/>
-              </w:rPr>
-              <w:fldChar w:fldCharType="end"/>
-            </w:r>
-          </w:hyperlink>
-        </w:p>
-        <w:p>
-          <w:pPr>
-            <w:pStyle w:val="TOC3"/>
-            <w:tabs>
-              <w:tab w:val="right" w:leader="dot" w:pos="9350"/>
-            </w:tabs>
-            <w:rPr>
-              <w:noProof/>
-            </w:rPr>
-          </w:pPr>
-          <w:hyperlink w:anchor="_Toc328531031" w:history="1">
-            <w:r>
-              <w:rPr>
-                <w:rStyle w:val="Hyperlink"/>
-                <w:noProof/>
-              </w:rPr>
-              <w:t>Medium AI</w:t>
-            </w:r>
-            <w:r>
-              <w:rPr>
-                <w:noProof/>
-                <w:webHidden/>
-              </w:rPr>
-              <w:tab/>
-            </w:r>
-            <w:r>
-              <w:rPr>
-                <w:noProof/>
-                <w:webHidden/>
-              </w:rPr>
-              <w:fldChar w:fldCharType="begin"/>
-            </w:r>
-            <w:r>
-              <w:rPr>
-                <w:noProof/>
-                <w:webHidden/>
-              </w:rPr>
-              <w:instrText xml:space="preserve"> PAGEREF _Toc328531031 \h </w:instrText>
-            </w:r>
-            <w:r>
-              <w:rPr>
-                <w:noProof/>
-                <w:webHidden/>
-              </w:rPr>
-            </w:r>
-            <w:r>
-              <w:rPr>
-                <w:noProof/>
-                <w:webHidden/>
-              </w:rPr>
-              <w:fldChar w:fldCharType="separate"/>
-            </w:r>
-            <w:r>
-              <w:rPr>
-                <w:noProof/>
-                <w:webHidden/>
-              </w:rPr>
-              <w:t>8</w:t>
-            </w:r>
-            <w:r>
-              <w:rPr>
-                <w:noProof/>
-                <w:webHidden/>
-              </w:rPr>
-              <w:fldChar w:fldCharType="end"/>
-            </w:r>
-          </w:hyperlink>
-        </w:p>
-        <w:p>
-          <w:pPr>
-            <w:pStyle w:val="TOC3"/>
-            <w:tabs>
-              <w:tab w:val="right" w:leader="dot" w:pos="9350"/>
-            </w:tabs>
-            <w:rPr>
-              <w:noProof/>
-            </w:rPr>
-          </w:pPr>
-          <w:hyperlink w:anchor="_Toc328531032" w:history="1">
-            <w:r>
-              <w:rPr>
-                <w:rStyle w:val="Hyperlink"/>
-                <w:noProof/>
-              </w:rPr>
-              <w:t>Easy AI</w:t>
-            </w:r>
-            <w:r>
-              <w:rPr>
-                <w:noProof/>
-                <w:webHidden/>
-              </w:rPr>
-              <w:tab/>
-            </w:r>
-            <w:r>
-              <w:rPr>
-                <w:noProof/>
-                <w:webHidden/>
-              </w:rPr>
-              <w:fldChar w:fldCharType="begin"/>
-            </w:r>
-            <w:r>
-              <w:rPr>
-                <w:noProof/>
-                <w:webHidden/>
-              </w:rPr>
-              <w:instrText xml:space="preserve"> PAGEREF _Toc328531032 \h </w:instrText>
-            </w:r>
-            <w:r>
-              <w:rPr>
-                <w:noProof/>
-                <w:webHidden/>
-              </w:rPr>
-            </w:r>
-            <w:r>
-              <w:rPr>
-                <w:noProof/>
-                <w:webHidden/>
-              </w:rPr>
-              <w:fldChar w:fldCharType="separate"/>
-            </w:r>
-            <w:r>
-              <w:rPr>
-                <w:noProof/>
-                <w:webHidden/>
-              </w:rPr>
-              <w:t>8</w:t>
-            </w:r>
-            <w:r>
-              <w:rPr>
-                <w:noProof/>
-                <w:webHidden/>
-              </w:rPr>
-              <w:fldChar w:fldCharType="end"/>
-            </w:r>
-          </w:hyperlink>
-        </w:p>
-        <w:p>
-          <w:pPr>
-            <w:pStyle w:val="TOC3"/>
-            <w:tabs>
-              <w:tab w:val="right" w:leader="dot" w:pos="9350"/>
-            </w:tabs>
-            <w:rPr>
-              <w:noProof/>
-            </w:rPr>
-          </w:pPr>
-          <w:hyperlink w:anchor="_Toc328531033" w:history="1">
-            <w:r>
-              <w:rPr>
-                <w:rStyle w:val="Hyperlink"/>
-                <w:noProof/>
-              </w:rPr>
-              <w:t>Alpha-Beta Pruning</w:t>
-            </w:r>
-            <w:r>
-              <w:rPr>
-                <w:noProof/>
-                <w:webHidden/>
-              </w:rPr>
-              <w:tab/>
-            </w:r>
-            <w:r>
-              <w:rPr>
-                <w:noProof/>
-                <w:webHidden/>
-              </w:rPr>
-              <w:fldChar w:fldCharType="begin"/>
-            </w:r>
-            <w:r>
-              <w:rPr>
-                <w:noProof/>
-                <w:webHidden/>
-              </w:rPr>
-              <w:instrText xml:space="preserve"> PAGEREF _Toc328531033 \h </w:instrText>
-            </w:r>
-            <w:r>
-              <w:rPr>
-                <w:noProof/>
-                <w:webHidden/>
-              </w:rPr>
-            </w:r>
-            <w:r>
-              <w:rPr>
-                <w:noProof/>
-                <w:webHidden/>
-              </w:rPr>
-              <w:fldChar w:fldCharType="separate"/>
-            </w:r>
-            <w:r>
-              <w:rPr>
-                <w:noProof/>
-                <w:webHidden/>
-              </w:rPr>
-              <w:t>8</w:t>
-            </w:r>
-            <w:r>
-              <w:rPr>
-                <w:noProof/>
-                <w:webHidden/>
-              </w:rPr>
-              <w:fldChar w:fldCharType="end"/>
-            </w:r>
-          </w:hyperlink>
-        </w:p>
-        <w:p>
-          <w:pPr>
-            <w:pStyle w:val="TOC2"/>
-            <w:tabs>
-              <w:tab w:val="right" w:leader="dot" w:pos="9350"/>
-            </w:tabs>
-            <w:rPr>
-              <w:rFonts w:asciiTheme="minorHAnsi" w:eastAsiaTheme="minorEastAsia" w:hAnsiTheme="minorHAnsi" w:cstheme="minorBidi"/>
-              <w:noProof/>
-              <w:color w:val="auto"/>
-            </w:rPr>
-          </w:pPr>
-          <w:hyperlink w:anchor="_Toc328531034" w:history="1">
-            <w:r>
-              <w:rPr>
-                <w:rStyle w:val="Hyperlink"/>
-                <w:noProof/>
-              </w:rPr>
-              <w:t>Android Interface</w:t>
-            </w:r>
-            <w:r>
-              <w:rPr>
-                <w:noProof/>
-                <w:webHidden/>
-              </w:rPr>
-              <w:tab/>
-            </w:r>
-            <w:r>
-              <w:rPr>
-                <w:noProof/>
-                <w:webHidden/>
-              </w:rPr>
-              <w:fldChar w:fldCharType="begin"/>
-            </w:r>
-            <w:r>
-              <w:rPr>
-                <w:noProof/>
-                <w:webHidden/>
-              </w:rPr>
-              <w:instrText xml:space="preserve"> PAGEREF _Toc328531034 \h </w:instrText>
+              <w:instrText xml:space="preserve"> PAGEREF _Toc329050667 \h </w:instrText>
             </w:r>
             <w:r>
               <w:rPr>
@@ -1383,7 +1632,7 @@
               <w:color w:val="auto"/>
             </w:rPr>
           </w:pPr>
-          <w:hyperlink w:anchor="_Toc328531035" w:history="1">
+          <w:hyperlink w:anchor="_Toc329050668" w:history="1">
             <w:r>
               <w:rPr>
                 <w:rStyle w:val="Hyperlink"/>
@@ -1410,7 +1659,7 @@
                 <w:noProof/>
                 <w:webHidden/>
               </w:rPr>
-              <w:instrText xml:space="preserve"> PAGEREF _Toc328531035 \h </w:instrText>
+              <w:instrText xml:space="preserve"> PAGEREF _Toc329050668 \h </w:instrText>
             </w:r>
             <w:r>
               <w:rPr>
@@ -1430,7 +1679,77 @@
                 <w:noProof/>
                 <w:webHidden/>
               </w:rPr>
-              <w:t>10</w:t>
+              <w:t>11</w:t>
+            </w:r>
+            <w:r>
+              <w:rPr>
+                <w:noProof/>
+                <w:webHidden/>
+              </w:rPr>
+              <w:fldChar w:fldCharType="end"/>
+            </w:r>
+          </w:hyperlink>
+        </w:p>
+        <w:p>
+          <w:pPr>
+            <w:pStyle w:val="TOC1"/>
+            <w:tabs>
+              <w:tab w:val="right" w:leader="dot" w:pos="9350"/>
+            </w:tabs>
+            <w:rPr>
+              <w:rFonts w:asciiTheme="minorHAnsi" w:eastAsiaTheme="minorEastAsia" w:hAnsiTheme="minorHAnsi" w:cstheme="minorBidi"/>
+              <w:noProof/>
+              <w:color w:val="auto"/>
+            </w:rPr>
+          </w:pPr>
+          <w:hyperlink w:anchor="_Toc329050669" w:history="1">
+            <w:r>
+              <w:rPr>
+                <w:rStyle w:val="Hyperlink"/>
+                <w:noProof/>
+              </w:rPr>
+              <w:t>Submit Log</w:t>
+            </w:r>
+            <w:r>
+              <w:rPr>
+                <w:noProof/>
+                <w:webHidden/>
+              </w:rPr>
+              <w:tab/>
+            </w:r>
+            <w:r>
+              <w:rPr>
+                <w:noProof/>
+                <w:webHidden/>
+              </w:rPr>
+              <w:fldChar w:fldCharType="begin"/>
+            </w:r>
+            <w:r>
+              <w:rPr>
+                <w:noProof/>
+                <w:webHidden/>
+              </w:rPr>
+              <w:instrText xml:space="preserve"> PAGEREF _Toc329050669 \h </w:instrText>
+            </w:r>
+            <w:r>
+              <w:rPr>
+                <w:noProof/>
+                <w:webHidden/>
+              </w:rPr>
+            </w:r>
+            <w:r>
+              <w:rPr>
+                <w:noProof/>
+                <w:webHidden/>
+              </w:rPr>
+              <w:fldChar w:fldCharType="separate"/>
+            </w:r>
+            <w:r>
+              <w:rPr>
+                <w:noProof/>
+                <w:webHidden/>
+              </w:rPr>
+              <w:t>12</w:t>
             </w:r>
             <w:r>
               <w:rPr>
@@ -1475,7 +1794,7 @@
           <w:bottom w:val="single" w:sz="4" w:space="1" w:color="auto"/>
         </w:pBdr>
       </w:pPr>
-      <w:bookmarkStart w:id="2" w:name="_Toc328531021"/>
+      <w:bookmarkStart w:id="2" w:name="_Toc329050651"/>
       <w:r>
         <w:lastRenderedPageBreak/>
         <w:t>Purpose of Project</w:t>
@@ -1518,7 +1837,7 @@
                     </pic:cNvPicPr>
                   </pic:nvPicPr>
                   <pic:blipFill>
-                    <a:blip r:embed="rId8" r:link="rId9" cstate="print"/>
+                    <a:blip r:embed="rId9" r:link="rId10" cstate="print"/>
                     <a:srcRect/>
                     <a:stretch>
                       <a:fillRect/>
@@ -1597,7 +1916,7 @@
         </w:pBdr>
       </w:pPr>
       <w:bookmarkStart w:id="3" w:name="_Toc327491831"/>
-      <w:bookmarkStart w:id="4" w:name="_Toc328531022"/>
+      <w:bookmarkStart w:id="4" w:name="_Toc329050652"/>
       <w:r>
         <w:t>High Level Entities</w:t>
       </w:r>
@@ -1649,7 +1968,7 @@
         <w:pStyle w:val="Heading2"/>
       </w:pPr>
       <w:bookmarkStart w:id="5" w:name="_Toc327491832"/>
-      <w:bookmarkStart w:id="6" w:name="_Toc328531023"/>
+      <w:bookmarkStart w:id="6" w:name="_Toc329050653"/>
       <w:r>
         <w:t>Simple Game Mechanics</w:t>
       </w:r>
@@ -1745,34 +2064,14 @@
       <w:r>
         <w:t xml:space="preserve"> and added additional available menu options.</w:t>
       </w:r>
-    </w:p>
-    <w:p>
-      <w:pPr>
-        <w:spacing w:line="240" w:lineRule="auto"/>
-      </w:pPr>
-    </w:p>
-    <w:p>
-      <w:pPr>
-        <w:spacing w:line="240" w:lineRule="auto"/>
-        <w:rPr>
-          <w:b/>
-          <w:bCs/>
-          <w:sz w:val="28"/>
-          <w:szCs w:val="28"/>
-        </w:rPr>
-      </w:pPr>
       <w:bookmarkStart w:id="7" w:name="_Toc327491833"/>
-      <w:r>
-        <w:br w:type="page"/>
-      </w:r>
     </w:p>
     <w:p>
       <w:pPr>
         <w:pStyle w:val="Heading2"/>
       </w:pPr>
-      <w:bookmarkStart w:id="8" w:name="_Toc328531024"/>
-      <w:r>
-        <w:lastRenderedPageBreak/>
+      <w:bookmarkStart w:id="8" w:name="_Toc329050654"/>
+      <w:r>
         <w:t>Artificial Intelligence</w:t>
       </w:r>
       <w:bookmarkEnd w:id="7"/>
@@ -1842,7 +2141,7 @@
         <w:pStyle w:val="Heading2"/>
       </w:pPr>
       <w:bookmarkStart w:id="9" w:name="_Toc327491834"/>
-      <w:bookmarkStart w:id="10" w:name="_Toc328531025"/>
+      <w:bookmarkStart w:id="10" w:name="_Toc329050655"/>
       <w:r>
         <w:t xml:space="preserve">Implementing </w:t>
       </w:r>
@@ -1884,7 +2183,7 @@
         <w:br w:type="page"/>
       </w:r>
       <w:bookmarkStart w:id="11" w:name="_Toc327491835"/>
-      <w:bookmarkStart w:id="12" w:name="_Toc328531026"/>
+      <w:bookmarkStart w:id="12" w:name="_Toc329050656"/>
       <w:r>
         <w:lastRenderedPageBreak/>
         <w:t>Low Level Entities</w:t>
@@ -1897,7 +2196,7 @@
         <w:pStyle w:val="Heading2"/>
       </w:pPr>
       <w:bookmarkStart w:id="13" w:name="_Toc327491836"/>
-      <w:bookmarkStart w:id="14" w:name="_Toc328531027"/>
+      <w:bookmarkStart w:id="14" w:name="_Toc329050657"/>
       <w:r>
         <w:t>Game</w:t>
       </w:r>
@@ -1915,141 +2214,117 @@
         <w:t xml:space="preserve"> of loops that rece</w:t>
       </w:r>
       <w:r>
-        <w:t xml:space="preserve">ive input from the user. Once enough information is gathered, the game can start. The game’s data structures are a </w:t>
+        <w:t xml:space="preserve">ive input from the user. Once enough information is gathered, the game can start. The game’s data structures are a Reversi </w:t>
       </w:r>
       <w:proofErr w:type="spellStart"/>
       <w:r>
-        <w:t>Reversi</w:t>
+        <w:t>struct</w:t>
       </w:r>
       <w:proofErr w:type="spellEnd"/>
       <w:r>
+        <w:t xml:space="preserve"> and an </w:t>
+      </w:r>
+      <w:proofErr w:type="spellStart"/>
+      <w:r>
+        <w:t>enum</w:t>
+      </w:r>
+      <w:proofErr w:type="spellEnd"/>
+      <w:r>
+        <w:t xml:space="preserve"> called Square. Square has the values empty, player1, and player2. Square is used to represent the individual tiles on the Reversi board. </w:t>
+      </w:r>
+      <w:r>
+        <w:t xml:space="preserve">The board is a vector of vectors </w:t>
+      </w:r>
+      <w:r>
+        <w:t xml:space="preserve">of Squares (matrix </w:t>
+      </w:r>
+      <w:r>
+        <w:t xml:space="preserve">of squares). The Reversi </w:t>
+      </w:r>
+      <w:proofErr w:type="spellStart"/>
+      <w:r>
+        <w:t>struct</w:t>
+      </w:r>
+      <w:proofErr w:type="spellEnd"/>
+      <w:r>
+        <w:t xml:space="preserve"> has two more vector of vector of Squares. One of them is used to keep track of the game’s history. The other is used to keep track of the </w:t>
+      </w:r>
+      <w:proofErr w:type="spellStart"/>
+      <w:r>
+        <w:t>Redos</w:t>
+      </w:r>
+      <w:proofErr w:type="spellEnd"/>
+      <w:r>
+        <w:t xml:space="preserve"> in the game.</w:t>
+      </w:r>
+      <w:r>
+        <w:t xml:space="preserve"> The Reversi </w:t>
+      </w:r>
+      <w:proofErr w:type="spellStart"/>
+      <w:r>
+        <w:t>struct</w:t>
+      </w:r>
+      <w:proofErr w:type="spellEnd"/>
+      <w:r>
+        <w:t xml:space="preserve"> also has a string that stores the difficulty of the AI.</w:t>
+      </w:r>
+      <w:r>
         <w:t xml:space="preserve"> </w:t>
       </w:r>
+      <w:r>
+        <w:t>The</w:t>
+      </w:r>
+      <w:r>
+        <w:t xml:space="preserve"> Reversi </w:t>
+      </w:r>
       <w:proofErr w:type="spellStart"/>
       <w:r>
         <w:t>struct</w:t>
       </w:r>
       <w:proofErr w:type="spellEnd"/>
       <w:r>
-        <w:t xml:space="preserve"> and an </w:t>
+        <w:t xml:space="preserve"> has set and get functions tha</w:t>
+      </w:r>
+      <w:r>
+        <w:t xml:space="preserve">t return or set the Square object at the specific coordinates passed in the function. </w:t>
+      </w:r>
+      <w:r>
+        <w:t xml:space="preserve"> </w:t>
+      </w:r>
+      <w:r>
+        <w:t xml:space="preserve">The </w:t>
       </w:r>
       <w:proofErr w:type="spellStart"/>
       <w:r>
-        <w:t>enum</w:t>
+        <w:t>struct</w:t>
       </w:r>
       <w:proofErr w:type="spellEnd"/>
       <w:r>
-        <w:t xml:space="preserve"> called Square. Square has the values empty, player1, and player2. Square is used to represent the individual tiles on the Reversi board. </w:t>
-      </w:r>
-      <w:r>
-        <w:t xml:space="preserve">The board is a vector of vectors </w:t>
-      </w:r>
-      <w:r>
-        <w:t xml:space="preserve">of Squares (matrix </w:t>
-      </w:r>
-      <w:r>
-        <w:t xml:space="preserve">of squares). The </w:t>
+        <w:t xml:space="preserve"> has several Boolean functions to help determine valid moves (</w:t>
       </w:r>
       <w:proofErr w:type="spellStart"/>
       <w:r>
-        <w:t>Reversi</w:t>
+        <w:t>IsValidMoveUp</w:t>
       </w:r>
       <w:proofErr w:type="spellEnd"/>
       <w:r>
-        <w:t xml:space="preserve"> </w:t>
+        <w:t xml:space="preserve">, </w:t>
       </w:r>
       <w:proofErr w:type="spellStart"/>
       <w:r>
-        <w:t>struct</w:t>
+        <w:t>IsValidMoveUpLeft</w:t>
       </w:r>
       <w:proofErr w:type="spellEnd"/>
       <w:r>
-        <w:t xml:space="preserve"> has two more vector of vector of Squares. One of them is used to keep track of the game’s history. The other is used to keep track of the </w:t>
+        <w:t xml:space="preserve">, </w:t>
       </w:r>
       <w:proofErr w:type="spellStart"/>
       <w:r>
-        <w:t>Redos</w:t>
+        <w:t>etc</w:t>
       </w:r>
       <w:proofErr w:type="spellEnd"/>
       <w:r>
-        <w:t xml:space="preserve"> in the game.</w:t>
-      </w:r>
-      <w:r>
-        <w:t xml:space="preserve"> The </w:t>
-      </w:r>
-      <w:proofErr w:type="spellStart"/>
-      <w:r>
-        <w:t>Reversi</w:t>
-      </w:r>
-      <w:proofErr w:type="spellEnd"/>
-      <w:r>
-        <w:t xml:space="preserve"> </w:t>
-      </w:r>
-      <w:proofErr w:type="spellStart"/>
-      <w:r>
-        <w:t>struct</w:t>
-      </w:r>
-      <w:proofErr w:type="spellEnd"/>
-      <w:r>
-        <w:t xml:space="preserve"> also has a string that stores the difficulty of the AI.</w:t>
-      </w:r>
-      <w:r>
-        <w:t xml:space="preserve"> </w:t>
-      </w:r>
-      <w:r>
-        <w:t>The</w:t>
-      </w:r>
-      <w:r>
-        <w:t xml:space="preserve"> </w:t>
-      </w:r>
-      <w:proofErr w:type="spellStart"/>
-      <w:r>
-        <w:t>Reversi</w:t>
-      </w:r>
-      <w:proofErr w:type="spellEnd"/>
-      <w:r>
-        <w:t xml:space="preserve"> </w:t>
-      </w:r>
-      <w:proofErr w:type="spellStart"/>
-      <w:r>
-        <w:t>struct</w:t>
-      </w:r>
-      <w:proofErr w:type="spellEnd"/>
-      <w:r>
-        <w:t xml:space="preserve"> has set and get functions tha</w:t>
-      </w:r>
-      <w:r>
-        <w:t xml:space="preserve">t return or set the Square object at the specific coordinates passed in the function. </w:t>
-      </w:r>
-      <w:r>
-        <w:t xml:space="preserve"> </w:t>
-      </w:r>
-      <w:r>
-        <w:t xml:space="preserve">The </w:t>
-      </w:r>
-      <w:proofErr w:type="spellStart"/>
-      <w:r>
-        <w:t>struct</w:t>
-      </w:r>
-      <w:proofErr w:type="spellEnd"/>
-      <w:r>
-        <w:t xml:space="preserve"> has several Boolean functions to help determine valid moves (</w:t>
-      </w:r>
-      <w:proofErr w:type="spellStart"/>
-      <w:r>
-        <w:t>IsValidMoveUp</w:t>
-      </w:r>
-      <w:proofErr w:type="spellEnd"/>
-      <w:r>
-        <w:t xml:space="preserve">, </w:t>
-      </w:r>
-      <w:proofErr w:type="spellStart"/>
-      <w:r>
-        <w:t>IsValidMoveUpLeft</w:t>
-      </w:r>
-      <w:proofErr w:type="spellEnd"/>
-      <w:r>
-        <w:t xml:space="preserve">, etc). </w:t>
+        <w:t xml:space="preserve">). </w:t>
       </w:r>
       <w:r>
         <w:t xml:space="preserve">These functions also have matching void functions that actually perform the move by setting the Square with the correct player’s piece. </w:t>
@@ -2100,7 +2375,7 @@
           <w:bottom w:w="15" w:type="dxa"/>
           <w:right w:w="15" w:type="dxa"/>
         </w:tblCellMar>
-        <w:tblLook w:val="04A0"/>
+        <w:tblLook w:val="04A0" w:firstRow="1" w:lastRow="0" w:firstColumn="1" w:lastColumn="0" w:noHBand="0" w:noVBand="1"/>
       </w:tblPr>
       <w:tblGrid>
         <w:gridCol w:w="1178"/>
@@ -2906,7 +3181,7 @@
           <w:szCs w:val="16"/>
         </w:rPr>
       </w:pPr>
-      <w:bookmarkStart w:id="15" w:name="_Toc328531028"/>
+      <w:bookmarkStart w:id="15" w:name="_Toc329050658"/>
       <w:r>
         <w:rPr>
           <w:b w:val="0"/>
@@ -2942,7 +3217,7 @@
                     </pic:cNvPicPr>
                   </pic:nvPicPr>
                   <pic:blipFill>
-                    <a:blip r:embed="rId10" cstate="print"/>
+                    <a:blip r:embed="rId11" cstate="print"/>
                     <a:srcRect/>
                     <a:stretch>
                       <a:fillRect/>
@@ -3037,7 +3312,7 @@
                     </pic:cNvPicPr>
                   </pic:nvPicPr>
                   <pic:blipFill>
-                    <a:blip r:embed="rId11" cstate="print"/>
+                    <a:blip r:embed="rId12" cstate="print"/>
                     <a:srcRect/>
                     <a:stretch>
                       <a:fillRect/>
@@ -3099,7 +3374,7 @@
       <w:pPr>
         <w:pStyle w:val="Heading2"/>
       </w:pPr>
-      <w:bookmarkStart w:id="17" w:name="_Toc328531029"/>
+      <w:bookmarkStart w:id="17" w:name="_Toc329050659"/>
       <w:r>
         <w:t>AI</w:t>
       </w:r>
@@ -3109,7 +3384,7 @@
       <w:pPr>
         <w:pStyle w:val="Heading3"/>
       </w:pPr>
-      <w:bookmarkStart w:id="18" w:name="_Toc328531030"/>
+      <w:bookmarkStart w:id="18" w:name="_Toc329050660"/>
       <w:r>
         <w:t>Hard AI</w:t>
       </w:r>
@@ -3298,7 +3573,7 @@
                     </pic:cNvPicPr>
                   </pic:nvPicPr>
                   <pic:blipFill>
-                    <a:blip r:embed="rId12" cstate="print"/>
+                    <a:blip r:embed="rId13" cstate="print"/>
                     <a:srcRect/>
                     <a:stretch>
                       <a:fillRect/>
@@ -3360,7 +3635,7 @@
       <w:pPr>
         <w:pStyle w:val="Heading3"/>
       </w:pPr>
-      <w:bookmarkStart w:id="19" w:name="_Toc328531031"/>
+      <w:bookmarkStart w:id="19" w:name="_Toc329050661"/>
       <w:r>
         <w:t>Medium AI</w:t>
       </w:r>
@@ -3376,7 +3651,7 @@
       <w:pPr>
         <w:pStyle w:val="Heading3"/>
       </w:pPr>
-      <w:bookmarkStart w:id="20" w:name="_Toc328531032"/>
+      <w:bookmarkStart w:id="20" w:name="_Toc329050662"/>
       <w:r>
         <w:t>Easy AI</w:t>
       </w:r>
@@ -3400,7 +3675,7 @@
       <w:pPr>
         <w:pStyle w:val="Heading3"/>
       </w:pPr>
-      <w:bookmarkStart w:id="21" w:name="_Toc328531033"/>
+      <w:bookmarkStart w:id="21" w:name="_Toc329050663"/>
       <w:r>
         <w:t>Alpha-Beta Pruning</w:t>
       </w:r>
@@ -3459,7 +3734,7 @@
       <w:pPr>
         <w:pStyle w:val="Heading2"/>
       </w:pPr>
-      <w:bookmarkStart w:id="22" w:name="_Toc328531034"/>
+      <w:bookmarkStart w:id="22" w:name="_Toc329050664"/>
       <w:bookmarkEnd w:id="16"/>
       <w:r>
         <w:lastRenderedPageBreak/>
@@ -3471,24 +3746,25 @@
       <w:pPr>
         <w:pStyle w:val="Heading3"/>
       </w:pPr>
-      <w:r>
-        <w:t>Visible Interface</w:t>
-      </w:r>
-    </w:p>
-    <w:p>
-      <w:pPr>
-        <w:keepNext/>
-        <w:jc w:val="center"/>
-      </w:pPr>
+      <w:bookmarkStart w:id="23" w:name="_Toc329050087"/>
+      <w:bookmarkStart w:id="24" w:name="_Toc329050665"/>
       <w:r>
         <w:rPr>
           <w:noProof/>
         </w:rPr>
         <w:drawing>
-          <wp:inline distT="0" distB="0" distL="0" distR="0">
-            <wp:extent cx="3219450" cy="4781550"/>
-            <wp:effectExtent l="19050" t="0" r="0" b="0"/>
-            <wp:docPr id="2" name="Picture 1" descr="http://reversidroid.googlecode.com/svn/trunk/images/screenShot1.jpg"/>
+          <wp:anchor distT="0" distB="0" distL="114300" distR="114300" simplePos="0" relativeHeight="251663360" behindDoc="0" locked="0" layoutInCell="1" allowOverlap="1" wp14:anchorId="65853D83" wp14:editId="4395C9BE">
+            <wp:simplePos x="0" y="0"/>
+            <wp:positionH relativeFrom="column">
+              <wp:posOffset>-13970</wp:posOffset>
+            </wp:positionH>
+            <wp:positionV relativeFrom="paragraph">
+              <wp:posOffset>535940</wp:posOffset>
+            </wp:positionV>
+            <wp:extent cx="2696210" cy="4421505"/>
+            <wp:effectExtent l="0" t="0" r="0" b="0"/>
+            <wp:wrapTopAndBottom/>
+            <wp:docPr id="11" name="Picture 11" descr="C:\Users\Dad\Desktop\Project3Submission\screen1.png"/>
             <wp:cNvGraphicFramePr>
               <a:graphicFrameLocks xmlns:a="http://schemas.openxmlformats.org/drawingml/2006/main" noChangeAspect="1"/>
             </wp:cNvGraphicFramePr>
@@ -3496,13 +3772,19 @@
               <a:graphicData uri="http://schemas.openxmlformats.org/drawingml/2006/picture">
                 <pic:pic xmlns:pic="http://schemas.openxmlformats.org/drawingml/2006/picture">
                   <pic:nvPicPr>
-                    <pic:cNvPr id="0" name="Picture 1" descr="http://reversidroid.googlecode.com/svn/trunk/images/screenShot1.jpg"/>
+                    <pic:cNvPr id="0" name="Picture 5" descr="C:\Users\Dad\Desktop\Project3Submission\screen1.png"/>
                     <pic:cNvPicPr>
                       <a:picLocks noChangeAspect="1" noChangeArrowheads="1"/>
                     </pic:cNvPicPr>
                   </pic:nvPicPr>
                   <pic:blipFill>
-                    <a:blip r:embed="rId13" cstate="print"/>
+                    <a:blip r:embed="rId14">
+                      <a:extLst>
+                        <a:ext uri="{28A0092B-C50C-407E-A947-70E740481C1C}">
+                          <a14:useLocalDpi xmlns:a14="http://schemas.microsoft.com/office/drawing/2010/main" val="0"/>
+                        </a:ext>
+                      </a:extLst>
+                    </a:blip>
                     <a:srcRect/>
                     <a:stretch>
                       <a:fillRect/>
@@ -3511,41 +3793,100 @@
                   <pic:spPr bwMode="auto">
                     <a:xfrm>
                       <a:off x="0" y="0"/>
-                      <a:ext cx="3219450" cy="4781550"/>
+                      <a:ext cx="2696210" cy="4421505"/>
                     </a:xfrm>
                     <a:prstGeom prst="rect">
                       <a:avLst/>
                     </a:prstGeom>
                     <a:noFill/>
-                    <a:ln w="9525">
+                    <a:ln>
                       <a:noFill/>
-                      <a:miter lim="800000"/>
-                      <a:headEnd/>
-                      <a:tailEnd/>
                     </a:ln>
                   </pic:spPr>
                 </pic:pic>
               </a:graphicData>
             </a:graphic>
-          </wp:inline>
+            <wp14:sizeRelH relativeFrom="page">
+              <wp14:pctWidth>0</wp14:pctWidth>
+            </wp14:sizeRelH>
+            <wp14:sizeRelV relativeFrom="page">
+              <wp14:pctHeight>0</wp14:pctHeight>
+            </wp14:sizeRelV>
+          </wp:anchor>
         </w:drawing>
       </w:r>
-      <w:sdt>
-        <w:sdtPr>
-          <w:id w:val="395954890"/>
-          <w:citation/>
-        </w:sdtPr>
-        <w:sdtContent>
-          <w:fldSimple w:instr=" CITATION Che11 \l 1033 ">
-            <w:r>
-              <w:rPr>
-                <w:noProof/>
-              </w:rPr>
-              <w:t xml:space="preserve"> (Cherchi)</w:t>
-            </w:r>
-          </w:fldSimple>
-        </w:sdtContent>
-      </w:sdt>
+      <w:r>
+        <w:rPr>
+          <w:noProof/>
+        </w:rPr>
+        <w:drawing>
+          <wp:anchor distT="0" distB="0" distL="114300" distR="114300" simplePos="0" relativeHeight="251662336" behindDoc="0" locked="0" layoutInCell="1" allowOverlap="1" wp14:anchorId="28D797A4" wp14:editId="71E1263F">
+            <wp:simplePos x="0" y="0"/>
+            <wp:positionH relativeFrom="column">
+              <wp:posOffset>3179445</wp:posOffset>
+            </wp:positionH>
+            <wp:positionV relativeFrom="paragraph">
+              <wp:posOffset>535940</wp:posOffset>
+            </wp:positionV>
+            <wp:extent cx="2743200" cy="4419600"/>
+            <wp:effectExtent l="0" t="0" r="0" b="0"/>
+            <wp:wrapTopAndBottom/>
+            <wp:docPr id="3" name="Picture 3" descr="C:\Users\Dad\Desktop\Project3Submission\screen3.png"/>
+            <wp:cNvGraphicFramePr>
+              <a:graphicFrameLocks xmlns:a="http://schemas.openxmlformats.org/drawingml/2006/main" noChangeAspect="1"/>
+            </wp:cNvGraphicFramePr>
+            <a:graphic xmlns:a="http://schemas.openxmlformats.org/drawingml/2006/main">
+              <a:graphicData uri="http://schemas.openxmlformats.org/drawingml/2006/picture">
+                <pic:pic xmlns:pic="http://schemas.openxmlformats.org/drawingml/2006/picture">
+                  <pic:nvPicPr>
+                    <pic:cNvPr id="0" name="Picture 1" descr="C:\Users\Dad\Desktop\Project3Submission\screen3.png"/>
+                    <pic:cNvPicPr>
+                      <a:picLocks noChangeAspect="1" noChangeArrowheads="1"/>
+                    </pic:cNvPicPr>
+                  </pic:nvPicPr>
+                  <pic:blipFill>
+                    <a:blip r:embed="rId15">
+                      <a:extLst>
+                        <a:ext uri="{28A0092B-C50C-407E-A947-70E740481C1C}">
+                          <a14:useLocalDpi xmlns:a14="http://schemas.microsoft.com/office/drawing/2010/main" val="0"/>
+                        </a:ext>
+                      </a:extLst>
+                    </a:blip>
+                    <a:srcRect/>
+                    <a:stretch>
+                      <a:fillRect/>
+                    </a:stretch>
+                  </pic:blipFill>
+                  <pic:spPr bwMode="auto">
+                    <a:xfrm>
+                      <a:off x="0" y="0"/>
+                      <a:ext cx="2743200" cy="4419600"/>
+                    </a:xfrm>
+                    <a:prstGeom prst="rect">
+                      <a:avLst/>
+                    </a:prstGeom>
+                    <a:noFill/>
+                    <a:ln>
+                      <a:noFill/>
+                    </a:ln>
+                  </pic:spPr>
+                </pic:pic>
+              </a:graphicData>
+            </a:graphic>
+            <wp14:sizeRelH relativeFrom="page">
+              <wp14:pctWidth>0</wp14:pctWidth>
+            </wp14:sizeRelH>
+            <wp14:sizeRelV relativeFrom="page">
+              <wp14:pctHeight>0</wp14:pctHeight>
+            </wp14:sizeRelV>
+          </wp:anchor>
+        </w:drawing>
+      </w:r>
+      <w:bookmarkEnd w:id="23"/>
+      <w:r>
+        <w:t>Visible Interface</w:t>
+      </w:r>
+      <w:bookmarkEnd w:id="24"/>
     </w:p>
     <w:p>
       <w:pPr>
@@ -3555,41 +3896,30 @@
       <w:r>
         <w:t xml:space="preserve">Figure </w:t>
       </w:r>
-      <w:fldSimple w:instr=" SEQ Figure \* ARABIC ">
-        <w:r>
-          <w:rPr>
-            <w:noProof/>
-          </w:rPr>
-          <w:t>5</w:t>
-        </w:r>
-      </w:fldSimple>
-      <w:r>
-        <w:t>-</w:t>
-      </w:r>
-      <w:proofErr w:type="spellStart"/>
-      <w:r>
-        <w:t>Reversi</w:t>
-      </w:r>
-      <w:proofErr w:type="spellEnd"/>
-      <w:r>
-        <w:t xml:space="preserve"> Android Interface from </w:t>
-      </w:r>
-      <w:hyperlink r:id="rId14" w:history="1">
-        <w:r>
-          <w:rPr>
-            <w:rStyle w:val="Hyperlink"/>
-          </w:rPr>
-          <w:t>http://code.google.com/p/reversidroid/</w:t>
-        </w:r>
-      </w:hyperlink>
-      <w:r>
-        <w:t xml:space="preserve"> by </w:t>
-      </w:r>
-      <w:proofErr w:type="spellStart"/>
-      <w:r>
-        <w:t>Cherchi</w:t>
-      </w:r>
-      <w:proofErr w:type="spellEnd"/>
+      <w:r>
+        <w:fldChar w:fldCharType="begin"/>
+      </w:r>
+      <w:r>
+        <w:instrText xml:space="preserve"> SEQ Figure \* ARABIC </w:instrText>
+      </w:r>
+      <w:r>
+        <w:fldChar w:fldCharType="separate"/>
+      </w:r>
+      <w:r>
+        <w:rPr>
+          <w:noProof/>
+        </w:rPr>
+        <w:t>5</w:t>
+      </w:r>
+      <w:r>
+        <w:rPr>
+          <w:noProof/>
+        </w:rPr>
+        <w:fldChar w:fldCharType="end"/>
+      </w:r>
+      <w:r>
+        <w:t xml:space="preserve">-Reversi Android Interface </w:t>
+      </w:r>
     </w:p>
     <w:p>
       <w:pPr>
@@ -3707,7 +4037,7 @@
                     </pic:cNvPicPr>
                   </pic:nvPicPr>
                   <pic:blipFill>
-                    <a:blip r:embed="rId15" cstate="print"/>
+                    <a:blip r:embed="rId16" cstate="print"/>
                     <a:srcRect/>
                     <a:stretch>
                       <a:fillRect/>
@@ -3743,24 +4073,29 @@
       <w:r>
         <w:t xml:space="preserve">Figure </w:t>
       </w:r>
-      <w:fldSimple w:instr=" SEQ Figure \* ARABIC ">
-        <w:r>
-          <w:rPr>
-            <w:noProof/>
-          </w:rPr>
-          <w:t>6</w:t>
-        </w:r>
-      </w:fldSimple>
-      <w:r>
-        <w:t xml:space="preserve"> – Initial UML design for Android </w:t>
-      </w:r>
-      <w:proofErr w:type="spellStart"/>
-      <w:r>
-        <w:t>Reversi</w:t>
-      </w:r>
-      <w:proofErr w:type="spellEnd"/>
-      <w:r>
-        <w:t xml:space="preserve"> classes and components</w:t>
+      <w:r>
+        <w:fldChar w:fldCharType="begin"/>
+      </w:r>
+      <w:r>
+        <w:instrText xml:space="preserve"> SEQ Figure \* ARABIC </w:instrText>
+      </w:r>
+      <w:r>
+        <w:fldChar w:fldCharType="separate"/>
+      </w:r>
+      <w:r>
+        <w:rPr>
+          <w:noProof/>
+        </w:rPr>
+        <w:t>6</w:t>
+      </w:r>
+      <w:r>
+        <w:rPr>
+          <w:noProof/>
+        </w:rPr>
+        <w:fldChar w:fldCharType="end"/>
+      </w:r>
+      <w:r>
+        <w:t xml:space="preserve"> – Initial UML design for Android Reversi classes and components</w:t>
       </w:r>
     </w:p>
     <w:p>
@@ -3768,23 +4103,7 @@
         <w:ind w:firstLine="720"/>
       </w:pPr>
       <w:r>
-        <w:t xml:space="preserve">The Menu Class will contain calls that implement functions of the </w:t>
-      </w:r>
-      <w:proofErr w:type="spellStart"/>
-      <w:r>
-        <w:t>Reversi</w:t>
-      </w:r>
-      <w:proofErr w:type="spellEnd"/>
-      <w:r>
-        <w:t xml:space="preserve"> class and the </w:t>
-      </w:r>
-      <w:proofErr w:type="spellStart"/>
-      <w:r>
-        <w:t>Reversi</w:t>
-      </w:r>
-      <w:proofErr w:type="spellEnd"/>
-      <w:r>
-        <w:t xml:space="preserve"> class </w:t>
+        <w:t xml:space="preserve">The Menu Class will contain calls that implement functions of the Reversi class and the Reversi class </w:t>
       </w:r>
       <w:r>
         <w:t xml:space="preserve">in turn will be extended by a Statistics class that provides the </w:t>
@@ -3839,9 +4158,11 @@
       <w:pPr>
         <w:pStyle w:val="Heading3"/>
       </w:pPr>
+      <w:bookmarkStart w:id="25" w:name="_Toc329050666"/>
       <w:r>
         <w:t>SD Card storage</w:t>
       </w:r>
+      <w:bookmarkEnd w:id="25"/>
     </w:p>
     <w:p>
       <w:r>
@@ -3867,18 +4188,31 @@
       </w:r>
       <w:proofErr w:type="spellEnd"/>
       <w:r>
-        <w:t xml:space="preserve">() functions that allow the </w:t>
-      </w:r>
-      <w:proofErr w:type="spellStart"/>
-      <w:r>
-        <w:t>Reversi</w:t>
-      </w:r>
-      <w:proofErr w:type="spellEnd"/>
-      <w:r>
-        <w:t xml:space="preserve"> game to store all statistics in a text file on the Android phone’s SD Card.  If the files are not found upon game start, they will be created.</w:t>
-      </w:r>
-    </w:p>
-    <w:p/>
+        <w:t>() functions that allow the Reversi game to store all statistics in a text file on the Android phone’s SD Card.  If the files are not found upon game start, they will be created.</w:t>
+      </w:r>
+      <w:r>
+        <w:t xml:space="preserve">  High score data will be stored in an xml format so that the user may select Statistics from the menu options at any time in order to see the six highest scores in a High Score pop-up window.</w:t>
+      </w:r>
+    </w:p>
+    <w:p>
+      <w:pPr>
+        <w:pStyle w:val="Heading1"/>
+      </w:pPr>
+      <w:bookmarkStart w:id="26" w:name="_Toc329050667"/>
+      <w:r>
+        <w:t>Conclusion</w:t>
+      </w:r>
+      <w:bookmarkEnd w:id="26"/>
+    </w:p>
+    <w:p>
+      <w:r>
+        <w:t xml:space="preserve">Once again we learned a great deal about team organization.  While this project was by far the best coordination we achieved, the short amount of time available made some requirements impossibility. Within a span of six days we each contributed roughly forty hours of work on researching and coding for this project.  Within one day of our first submission we decided to </w:t>
+      </w:r>
+      <w:r>
+        <w:lastRenderedPageBreak/>
+        <w:t>start over on much of our game mechanics and AI code in order to simplify the transfer to Java and correct much of the poor file organization we had on Project 2.  In the end, we are happy with the look and feel of our Reversi game, but wish that we would have had a few more days to finalize the last details such as the High Score and the ability to play against the AI as either White or Black.</w:t>
+      </w:r>
+    </w:p>
     <w:p>
       <w:pPr>
         <w:spacing w:line="240" w:lineRule="auto"/>
@@ -3887,7 +4221,7 @@
         <w:br w:type="page"/>
       </w:r>
     </w:p>
-    <w:bookmarkStart w:id="23" w:name="_Toc328531035" w:displacedByCustomXml="next"/>
+    <w:bookmarkStart w:id="27" w:name="_Toc329050668" w:displacedByCustomXml="next"/>
     <w:sdt>
       <w:sdtPr>
         <w:rPr>
@@ -3903,6 +4237,7 @@
           <w:docPartUnique/>
         </w:docPartObj>
       </w:sdtPr>
+      <w:sdtEndPr/>
       <w:sdtContent>
         <w:p>
           <w:pPr>
@@ -3911,7 +4246,7 @@
           <w:r>
             <w:t>Works Cited</w:t>
           </w:r>
-          <w:bookmarkEnd w:id="23"/>
+          <w:bookmarkEnd w:id="27"/>
         </w:p>
         <w:p>
           <w:pPr>
@@ -3998,9 +4333,180 @@
           <w:szCs w:val="36"/>
         </w:rPr>
       </w:pPr>
+      <w:r>
+        <w:rPr>
+          <w:rFonts w:cs="Times New Roman"/>
+          <w:b/>
+          <w:bCs/>
+          <w:sz w:val="36"/>
+          <w:szCs w:val="36"/>
+        </w:rPr>
+        <w:br w:type="page"/>
+      </w:r>
+    </w:p>
+    <w:p>
+      <w:pPr>
+        <w:pStyle w:val="Heading1"/>
+      </w:pPr>
+      <w:bookmarkStart w:id="28" w:name="_Toc329050669"/>
+      <w:r>
+        <w:lastRenderedPageBreak/>
+        <w:t>Submit Log</w:t>
+      </w:r>
+      <w:bookmarkEnd w:id="28"/>
+    </w:p>
+    <w:p>
+      <w:pPr>
+        <w:rPr>
+          <w:noProof/>
+        </w:rPr>
+      </w:pPr>
+      <w:r>
+        <w:rPr>
+          <w:noProof/>
+        </w:rPr>
+        <w:drawing>
+          <wp:anchor distT="0" distB="0" distL="114300" distR="114300" simplePos="0" relativeHeight="251660288" behindDoc="1" locked="0" layoutInCell="1" allowOverlap="1" wp14:anchorId="6372DD71" wp14:editId="48A618DC">
+            <wp:simplePos x="0" y="0"/>
+            <wp:positionH relativeFrom="column">
+              <wp:posOffset>-166795</wp:posOffset>
+            </wp:positionH>
+            <wp:positionV relativeFrom="paragraph">
+              <wp:posOffset>1882474</wp:posOffset>
+            </wp:positionV>
+            <wp:extent cx="9028775" cy="3712191"/>
+            <wp:effectExtent l="0" t="2667000" r="0" b="2632075"/>
+            <wp:wrapNone/>
+            <wp:docPr id="5" name="Picture 5"/>
+            <wp:cNvGraphicFramePr>
+              <a:graphicFrameLocks xmlns:a="http://schemas.openxmlformats.org/drawingml/2006/main" noChangeAspect="1"/>
+            </wp:cNvGraphicFramePr>
+            <a:graphic xmlns:a="http://schemas.openxmlformats.org/drawingml/2006/main">
+              <a:graphicData uri="http://schemas.openxmlformats.org/drawingml/2006/picture">
+                <pic:pic xmlns:pic="http://schemas.openxmlformats.org/drawingml/2006/picture">
+                  <pic:nvPicPr>
+                    <pic:cNvPr id="0" name="Picture 3"/>
+                    <pic:cNvPicPr>
+                      <a:picLocks noChangeAspect="1" noChangeArrowheads="1"/>
+                    </pic:cNvPicPr>
+                  </pic:nvPicPr>
+                  <pic:blipFill>
+                    <a:blip r:embed="rId17">
+                      <a:extLst>
+                        <a:ext uri="{28A0092B-C50C-407E-A947-70E740481C1C}">
+                          <a14:useLocalDpi xmlns:a14="http://schemas.microsoft.com/office/drawing/2010/main" val="0"/>
+                        </a:ext>
+                      </a:extLst>
+                    </a:blip>
+                    <a:srcRect/>
+                    <a:stretch>
+                      <a:fillRect/>
+                    </a:stretch>
+                  </pic:blipFill>
+                  <pic:spPr bwMode="auto">
+                    <a:xfrm rot="5400000">
+                      <a:off x="0" y="0"/>
+                      <a:ext cx="9034999" cy="3714750"/>
+                    </a:xfrm>
+                    <a:prstGeom prst="rect">
+                      <a:avLst/>
+                    </a:prstGeom>
+                    <a:noFill/>
+                    <a:ln>
+                      <a:noFill/>
+                    </a:ln>
+                  </pic:spPr>
+                </pic:pic>
+              </a:graphicData>
+            </a:graphic>
+            <wp14:sizeRelH relativeFrom="page">
+              <wp14:pctWidth>0</wp14:pctWidth>
+            </wp14:sizeRelH>
+            <wp14:sizeRelV relativeFrom="page">
+              <wp14:pctHeight>0</wp14:pctHeight>
+            </wp14:sizeRelV>
+          </wp:anchor>
+        </w:drawing>
+      </w:r>
+    </w:p>
+    <w:p>
+      <w:pPr>
+        <w:rPr>
+          <w:noProof/>
+        </w:rPr>
+      </w:pPr>
+    </w:p>
+    <w:p>
+      <w:r>
+        <w:rPr>
+          <w:noProof/>
+        </w:rPr>
+        <w:drawing>
+          <wp:anchor distT="0" distB="0" distL="114300" distR="114300" simplePos="0" relativeHeight="251661312" behindDoc="0" locked="0" layoutInCell="1" allowOverlap="1" wp14:anchorId="07F48931" wp14:editId="4B3FD12D">
+            <wp:simplePos x="0" y="0"/>
+            <wp:positionH relativeFrom="column">
+              <wp:posOffset>-1279525</wp:posOffset>
+            </wp:positionH>
+            <wp:positionV relativeFrom="paragraph">
+              <wp:posOffset>2292985</wp:posOffset>
+            </wp:positionV>
+            <wp:extent cx="4953000" cy="2390775"/>
+            <wp:effectExtent l="0" t="1276350" r="0" b="1266825"/>
+            <wp:wrapNone/>
+            <wp:docPr id="4" name="Picture 4"/>
+            <wp:cNvGraphicFramePr>
+              <a:graphicFrameLocks xmlns:a="http://schemas.openxmlformats.org/drawingml/2006/main" noChangeAspect="1"/>
+            </wp:cNvGraphicFramePr>
+            <a:graphic xmlns:a="http://schemas.openxmlformats.org/drawingml/2006/main">
+              <a:graphicData uri="http://schemas.openxmlformats.org/drawingml/2006/picture">
+                <pic:pic xmlns:pic="http://schemas.openxmlformats.org/drawingml/2006/picture">
+                  <pic:nvPicPr>
+                    <pic:cNvPr id="0" name="Picture 2"/>
+                    <pic:cNvPicPr>
+                      <a:picLocks noChangeAspect="1" noChangeArrowheads="1"/>
+                    </pic:cNvPicPr>
+                  </pic:nvPicPr>
+                  <pic:blipFill>
+                    <a:blip r:embed="rId18">
+                      <a:extLst>
+                        <a:ext uri="{28A0092B-C50C-407E-A947-70E740481C1C}">
+                          <a14:useLocalDpi xmlns:a14="http://schemas.microsoft.com/office/drawing/2010/main" val="0"/>
+                        </a:ext>
+                      </a:extLst>
+                    </a:blip>
+                    <a:srcRect/>
+                    <a:stretch>
+                      <a:fillRect/>
+                    </a:stretch>
+                  </pic:blipFill>
+                  <pic:spPr bwMode="auto">
+                    <a:xfrm rot="5400000">
+                      <a:off x="0" y="0"/>
+                      <a:ext cx="4953000" cy="2390775"/>
+                    </a:xfrm>
+                    <a:prstGeom prst="rect">
+                      <a:avLst/>
+                    </a:prstGeom>
+                    <a:noFill/>
+                    <a:ln>
+                      <a:noFill/>
+                    </a:ln>
+                  </pic:spPr>
+                </pic:pic>
+              </a:graphicData>
+            </a:graphic>
+            <wp14:sizeRelH relativeFrom="page">
+              <wp14:pctWidth>0</wp14:pctWidth>
+            </wp14:sizeRelH>
+            <wp14:sizeRelV relativeFrom="page">
+              <wp14:pctHeight>0</wp14:pctHeight>
+            </wp14:sizeRelV>
+          </wp:anchor>
+        </w:drawing>
+      </w:r>
     </w:p>
     <w:sectPr>
-      <w:footerReference w:type="default" r:id="rId16"/>
+      <w:footerReference w:type="default" r:id="rId19"/>
       <w:pgSz w:w="12240" w:h="15840"/>
       <w:pgMar w:top="1440" w:right="1440" w:bottom="1440" w:left="1440" w:header="708" w:footer="708" w:gutter="0"/>
       <w:pgNumType w:start="0"/>
@@ -4013,7 +4519,7 @@
 </file>
 
 <file path=word/endnotes.xml><?xml version="1.0" encoding="utf-8"?>
-<w:endnotes xmlns:ve="http://schemas.openxmlformats.org/markup-compatibility/2006" xmlns:o="urn:schemas-microsoft-com:office:office" xmlns:r="http://schemas.openxmlformats.org/officeDocument/2006/relationships" xmlns:m="http://schemas.openxmlformats.org/officeDocument/2006/math" xmlns:v="urn:schemas-microsoft-com:vml" xmlns:wp="http://schemas.openxmlformats.org/drawingml/2006/wordprocessingDrawing" xmlns:w10="urn:schemas-microsoft-com:office:word" xmlns:w="http://schemas.openxmlformats.org/wordprocessingml/2006/main" xmlns:wne="http://schemas.microsoft.com/office/word/2006/wordml">
+<w:endnotes xmlns:wpc="http://schemas.microsoft.com/office/word/2010/wordprocessingCanvas" xmlns:mc="http://schemas.openxmlformats.org/markup-compatibility/2006" xmlns:o="urn:schemas-microsoft-com:office:office" xmlns:r="http://schemas.openxmlformats.org/officeDocument/2006/relationships" xmlns:m="http://schemas.openxmlformats.org/officeDocument/2006/math" xmlns:v="urn:schemas-microsoft-com:vml" xmlns:wp14="http://schemas.microsoft.com/office/word/2010/wordprocessingDrawing" xmlns:wp="http://schemas.openxmlformats.org/drawingml/2006/wordprocessingDrawing" xmlns:w10="urn:schemas-microsoft-com:office:word" xmlns:w="http://schemas.openxmlformats.org/wordprocessingml/2006/main" xmlns:w14="http://schemas.microsoft.com/office/word/2010/wordml" xmlns:wpg="http://schemas.microsoft.com/office/word/2010/wordprocessingGroup" xmlns:wpi="http://schemas.microsoft.com/office/word/2010/wordprocessingInk" xmlns:wne="http://schemas.microsoft.com/office/word/2006/wordml" xmlns:wps="http://schemas.microsoft.com/office/word/2010/wordprocessingShape" mc:Ignorable="w14 wp14">
   <w:endnote w:type="separator" w:id="-1">
     <w:p>
       <w:pPr>
@@ -4038,13 +4544,13 @@
 </file>
 
 <file path=word/footer1.xml><?xml version="1.0" encoding="utf-8"?>
-<w:ftr xmlns:ve="http://schemas.openxmlformats.org/markup-compatibility/2006" xmlns:o="urn:schemas-microsoft-com:office:office" xmlns:r="http://schemas.openxmlformats.org/officeDocument/2006/relationships" xmlns:m="http://schemas.openxmlformats.org/officeDocument/2006/math" xmlns:v="urn:schemas-microsoft-com:vml" xmlns:wp="http://schemas.openxmlformats.org/drawingml/2006/wordprocessingDrawing" xmlns:w10="urn:schemas-microsoft-com:office:word" xmlns:w="http://schemas.openxmlformats.org/wordprocessingml/2006/main" xmlns:wne="http://schemas.microsoft.com/office/word/2006/wordml">
+<w:ftr xmlns:wpc="http://schemas.microsoft.com/office/word/2010/wordprocessingCanvas" xmlns:mc="http://schemas.openxmlformats.org/markup-compatibility/2006" xmlns:o="urn:schemas-microsoft-com:office:office" xmlns:r="http://schemas.openxmlformats.org/officeDocument/2006/relationships" xmlns:m="http://schemas.openxmlformats.org/officeDocument/2006/math" xmlns:v="urn:schemas-microsoft-com:vml" xmlns:wp14="http://schemas.microsoft.com/office/word/2010/wordprocessingDrawing" xmlns:wp="http://schemas.openxmlformats.org/drawingml/2006/wordprocessingDrawing" xmlns:w10="urn:schemas-microsoft-com:office:word" xmlns:w="http://schemas.openxmlformats.org/wordprocessingml/2006/main" xmlns:w14="http://schemas.microsoft.com/office/word/2010/wordml" xmlns:wpg="http://schemas.microsoft.com/office/word/2010/wordprocessingGroup" xmlns:wpi="http://schemas.microsoft.com/office/word/2010/wordprocessingInk" xmlns:wne="http://schemas.microsoft.com/office/word/2006/wordml" xmlns:wps="http://schemas.microsoft.com/office/word/2010/wordprocessingShape" mc:Ignorable="w14 wp14">
   <w:tbl>
     <w:tblPr>
       <w:tblpPr w:leftFromText="187" w:rightFromText="187" w:vertAnchor="page" w:horzAnchor="margin" w:tblpXSpec="center" w:tblpYSpec="bottom"/>
       <w:tblW w:w="5000" w:type="pct"/>
       <w:tblLayout w:type="fixed"/>
-      <w:tblLook w:val="04A0"/>
+      <w:tblLook w:val="04A0" w:firstRow="1" w:lastRow="0" w:firstColumn="1" w:lastColumn="0" w:noHBand="0" w:noVBand="1"/>
     </w:tblPr>
     <w:tblGrid>
       <w:gridCol w:w="7661"/>
@@ -4094,14 +4600,27 @@
               <w:szCs w:val="28"/>
             </w:rPr>
           </w:pPr>
-          <w:fldSimple w:instr=" PAGE    \* MERGEFORMAT ">
-            <w:r>
-              <w:rPr>
-                <w:noProof/>
-              </w:rPr>
-              <w:t>9</w:t>
-            </w:r>
-          </w:fldSimple>
+          <w:r>
+            <w:fldChar w:fldCharType="begin"/>
+          </w:r>
+          <w:r>
+            <w:instrText xml:space="preserve"> PAGE    \* MERGEFORMAT </w:instrText>
+          </w:r>
+          <w:r>
+            <w:fldChar w:fldCharType="separate"/>
+          </w:r>
+          <w:r>
+            <w:rPr>
+              <w:noProof/>
+            </w:rPr>
+            <w:t>1</w:t>
+          </w:r>
+          <w:r>
+            <w:rPr>
+              <w:noProof/>
+            </w:rPr>
+            <w:fldChar w:fldCharType="end"/>
+          </w:r>
         </w:p>
       </w:tc>
     </w:tr>
@@ -4115,7 +4634,7 @@
 </file>
 
 <file path=word/footnotes.xml><?xml version="1.0" encoding="utf-8"?>
-<w:footnotes xmlns:ve="http://schemas.openxmlformats.org/markup-compatibility/2006" xmlns:o="urn:schemas-microsoft-com:office:office" xmlns:r="http://schemas.openxmlformats.org/officeDocument/2006/relationships" xmlns:m="http://schemas.openxmlformats.org/officeDocument/2006/math" xmlns:v="urn:schemas-microsoft-com:vml" xmlns:wp="http://schemas.openxmlformats.org/drawingml/2006/wordprocessingDrawing" xmlns:w10="urn:schemas-microsoft-com:office:word" xmlns:w="http://schemas.openxmlformats.org/wordprocessingml/2006/main" xmlns:wne="http://schemas.microsoft.com/office/word/2006/wordml">
+<w:footnotes xmlns:wpc="http://schemas.microsoft.com/office/word/2010/wordprocessingCanvas" xmlns:mc="http://schemas.openxmlformats.org/markup-compatibility/2006" xmlns:o="urn:schemas-microsoft-com:office:office" xmlns:r="http://schemas.openxmlformats.org/officeDocument/2006/relationships" xmlns:m="http://schemas.openxmlformats.org/officeDocument/2006/math" xmlns:v="urn:schemas-microsoft-com:vml" xmlns:wp14="http://schemas.microsoft.com/office/word/2010/wordprocessingDrawing" xmlns:wp="http://schemas.openxmlformats.org/drawingml/2006/wordprocessingDrawing" xmlns:w10="urn:schemas-microsoft-com:office:word" xmlns:w="http://schemas.openxmlformats.org/wordprocessingml/2006/main" xmlns:w14="http://schemas.microsoft.com/office/word/2010/wordml" xmlns:wpg="http://schemas.microsoft.com/office/word/2010/wordprocessingGroup" xmlns:wpi="http://schemas.microsoft.com/office/word/2010/wordprocessingInk" xmlns:wne="http://schemas.microsoft.com/office/word/2006/wordml" xmlns:wps="http://schemas.microsoft.com/office/word/2010/wordprocessingShape" mc:Ignorable="w14 wp14">
   <w:footnote w:type="separator" w:id="-1">
     <w:p>
       <w:pPr>
@@ -4140,7 +4659,7 @@
 </file>
 
 <file path=word/numbering.xml><?xml version="1.0" encoding="utf-8"?>
-<w:numbering xmlns:ve="http://schemas.openxmlformats.org/markup-compatibility/2006" xmlns:o="urn:schemas-microsoft-com:office:office" xmlns:r="http://schemas.openxmlformats.org/officeDocument/2006/relationships" xmlns:m="http://schemas.openxmlformats.org/officeDocument/2006/math" xmlns:v="urn:schemas-microsoft-com:vml" xmlns:wp="http://schemas.openxmlformats.org/drawingml/2006/wordprocessingDrawing" xmlns:w10="urn:schemas-microsoft-com:office:word" xmlns:w="http://schemas.openxmlformats.org/wordprocessingml/2006/main" xmlns:wne="http://schemas.microsoft.com/office/word/2006/wordml">
+<w:numbering xmlns:wpc="http://schemas.microsoft.com/office/word/2010/wordprocessingCanvas" xmlns:mc="http://schemas.openxmlformats.org/markup-compatibility/2006" xmlns:o="urn:schemas-microsoft-com:office:office" xmlns:r="http://schemas.openxmlformats.org/officeDocument/2006/relationships" xmlns:m="http://schemas.openxmlformats.org/officeDocument/2006/math" xmlns:v="urn:schemas-microsoft-com:vml" xmlns:wp14="http://schemas.microsoft.com/office/word/2010/wordprocessingDrawing" xmlns:wp="http://schemas.openxmlformats.org/drawingml/2006/wordprocessingDrawing" xmlns:w10="urn:schemas-microsoft-com:office:word" xmlns:w="http://schemas.openxmlformats.org/wordprocessingml/2006/main" xmlns:w14="http://schemas.microsoft.com/office/word/2010/wordml" xmlns:wpg="http://schemas.microsoft.com/office/word/2010/wordprocessingGroup" xmlns:wpi="http://schemas.microsoft.com/office/word/2010/wordprocessingInk" xmlns:wne="http://schemas.microsoft.com/office/word/2006/wordml" xmlns:wps="http://schemas.microsoft.com/office/word/2010/wordprocessingShape" mc:Ignorable="w14 wp14">
   <w:abstractNum w:abstractNumId="0">
     <w:nsid w:val="150E7C65"/>
     <w:multiLevelType w:val="multilevel"/>
@@ -4297,7 +4816,7 @@
 </file>
 
 <file path=word/styles.xml><?xml version="1.0" encoding="utf-8"?>
-<w:styles xmlns:r="http://schemas.openxmlformats.org/officeDocument/2006/relationships" xmlns:w="http://schemas.openxmlformats.org/wordprocessingml/2006/main">
+<w:styles xmlns:mc="http://schemas.openxmlformats.org/markup-compatibility/2006" xmlns:r="http://schemas.openxmlformats.org/officeDocument/2006/relationships" xmlns:w="http://schemas.openxmlformats.org/wordprocessingml/2006/main" xmlns:w14="http://schemas.microsoft.com/office/word/2010/wordml" mc:Ignorable="w14">
   <w:docDefaults>
     <w:rPrDefault>
       <w:rPr>
@@ -4573,7 +5092,6 @@
     <w:uiPriority w:val="99"/>
     <w:semiHidden/>
     <w:unhideWhenUsed/>
-    <w:qFormat/>
     <w:tblPr>
       <w:tblInd w:w="0" w:type="dxa"/>
       <w:tblCellMar>
@@ -5796,7 +6314,6 @@
     <b:Tag>Che11</b:Tag>
     <b:SourceType>InternetSite</b:SourceType>
     <b:Guid>{82923CAB-5EF2-49F5-8005-06F568B01A56}</b:Guid>
-    <b:LCID>0</b:LCID>
     <b:Author>
       <b:Author>
         <b:NameList>
@@ -5820,7 +6337,6 @@
     <b:Tag>Bil10</b:Tag>
     <b:SourceType>InternetSite</b:SourceType>
     <b:Guid>{CF7C3B0A-68D7-47C7-ABE5-120A7681E0D8}</b:Guid>
-    <b:LCID>0</b:LCID>
     <b:Author>
       <b:Author>
         <b:NameList>
@@ -5846,7 +6362,7 @@
 </file>
 
 <file path=customXml/itemProps1.xml><?xml version="1.0" encoding="utf-8"?>
-<ds:datastoreItem xmlns:ds="http://schemas.openxmlformats.org/officeDocument/2006/customXml" ds:itemID="{2F2F9BEA-A668-44E8-AB15-920EC626522D}">
+<ds:datastoreItem xmlns:ds="http://schemas.openxmlformats.org/officeDocument/2006/customXml" ds:itemID="{51B63443-2810-4378-B9DD-B000C00827B8}">
   <ds:schemaRefs>
     <ds:schemaRef ds:uri="http://schemas.openxmlformats.org/officeDocument/2006/bibliography"/>
   </ds:schemaRefs>

</xml_diff>